<commit_message>
W3 Exercises up to UML done
</commit_message>
<xml_diff>
--- a/Practical 3/Practical3.docx
+++ b/Practical 3/Practical3.docx
@@ -1,6 +1,6 @@
 
 <file path=word/document.xml><?xml version="1.0" encoding="utf-8"?>
-<w:document xmlns:wpc="http://schemas.microsoft.com/office/word/2010/wordprocessingCanvas" xmlns:mc="http://schemas.openxmlformats.org/markup-compatibility/2006" xmlns:o="urn:schemas-microsoft-com:office:office" xmlns:r="http://schemas.openxmlformats.org/officeDocument/2006/relationships" xmlns:m="http://schemas.openxmlformats.org/officeDocument/2006/math" xmlns:v="urn:schemas-microsoft-com:vml" xmlns:wp14="http://schemas.microsoft.com/office/word/2010/wordprocessingDrawing" xmlns:wp="http://schemas.openxmlformats.org/drawingml/2006/wordprocessingDrawing" xmlns:w10="urn:schemas-microsoft-com:office:word" xmlns:w="http://schemas.openxmlformats.org/wordprocessingml/2006/main" xmlns:w14="http://schemas.microsoft.com/office/word/2010/wordml" xmlns:w15="http://schemas.microsoft.com/office/word/2012/wordml" xmlns:wpg="http://schemas.microsoft.com/office/word/2010/wordprocessingGroup" xmlns:wpi="http://schemas.microsoft.com/office/word/2010/wordprocessingInk" xmlns:wne="http://schemas.microsoft.com/office/word/2006/wordml" xmlns:wps="http://schemas.microsoft.com/office/word/2010/wordprocessingShape" mc:Ignorable="w14 w15 wp14">
+<w:document xmlns:wpc="http://schemas.microsoft.com/office/word/2010/wordprocessingCanvas" xmlns:cx="http://schemas.microsoft.com/office/drawing/2014/chartex" xmlns:cx1="http://schemas.microsoft.com/office/drawing/2015/9/8/chartex" xmlns:mc="http://schemas.openxmlformats.org/markup-compatibility/2006" xmlns:o="urn:schemas-microsoft-com:office:office" xmlns:r="http://schemas.openxmlformats.org/officeDocument/2006/relationships" xmlns:m="http://schemas.openxmlformats.org/officeDocument/2006/math" xmlns:v="urn:schemas-microsoft-com:vml" xmlns:wp14="http://schemas.microsoft.com/office/word/2010/wordprocessingDrawing" xmlns:wp="http://schemas.openxmlformats.org/drawingml/2006/wordprocessingDrawing" xmlns:w10="urn:schemas-microsoft-com:office:word" xmlns:w="http://schemas.openxmlformats.org/wordprocessingml/2006/main" xmlns:w14="http://schemas.microsoft.com/office/word/2010/wordml" xmlns:w15="http://schemas.microsoft.com/office/word/2012/wordml" xmlns:w16se="http://schemas.microsoft.com/office/word/2015/wordml/symex" xmlns:wpg="http://schemas.microsoft.com/office/word/2010/wordprocessingGroup" xmlns:wpi="http://schemas.microsoft.com/office/word/2010/wordprocessingInk" xmlns:wne="http://schemas.microsoft.com/office/word/2006/wordml" xmlns:wps="http://schemas.microsoft.com/office/word/2010/wordprocessingShape" mc:Ignorable="w14 w15 w16se wp14">
   <w:body>
     <w:p>
       <w:pPr>
@@ -66,47 +66,20 @@
           <w:sz w:val="24"/>
           <w:szCs w:val="24"/>
         </w:rPr>
-        <w:t>Last week our practical focused on using C# and .</w:t>
-      </w:r>
-      <w:proofErr w:type="gramStart"/>
-      <w:r>
-        <w:rPr>
-          <w:rFonts w:ascii="Arial" w:hAnsi="Arial" w:cs="Arial"/>
-          <w:sz w:val="24"/>
-          <w:szCs w:val="24"/>
-        </w:rPr>
-        <w:t>NET .</w:t>
-      </w:r>
-      <w:proofErr w:type="gramEnd"/>
-      <w:r>
-        <w:rPr>
-          <w:rFonts w:ascii="Arial" w:hAnsi="Arial" w:cs="Arial"/>
-          <w:sz w:val="24"/>
-          <w:szCs w:val="24"/>
-        </w:rPr>
-        <w:t xml:space="preserve"> In the lecture we covered the basics of Object Oriented software. This practical will take you through some background reading and strengthen your knowledge of OO theory.</w:t>
-      </w:r>
-    </w:p>
-    <w:p>
-      <w:pPr>
-        <w:jc w:val="both"/>
-      </w:pPr>
-      <w:r>
-        <w:rPr>
-          <w:rFonts w:ascii="Arial" w:hAnsi="Arial" w:cs="Arial"/>
-          <w:sz w:val="24"/>
-          <w:szCs w:val="24"/>
-        </w:rPr>
-        <w:t xml:space="preserve">We will be using the free online book “Object Oriented Programming using C#” available from BookBoon.Com.  Please register and download a </w:t>
-      </w:r>
-      <w:proofErr w:type="gramStart"/>
-      <w:r>
-        <w:rPr>
-          <w:rFonts w:ascii="Arial" w:hAnsi="Arial" w:cs="Arial"/>
-          <w:sz w:val="24"/>
-          <w:szCs w:val="24"/>
-        </w:rPr>
-        <w:t xml:space="preserve">copy from </w:t>
+        <w:t>Last week our practical focused on using C# and .NET . In the lecture we covered the basics of Object Oriented software. This practical will take you through some background reading and strengthen your knowledge of OO theory.</w:t>
+      </w:r>
+    </w:p>
+    <w:p>
+      <w:pPr>
+        <w:jc w:val="both"/>
+      </w:pPr>
+      <w:r>
+        <w:rPr>
+          <w:rFonts w:ascii="Arial" w:hAnsi="Arial" w:cs="Arial"/>
+          <w:sz w:val="24"/>
+          <w:szCs w:val="24"/>
+        </w:rPr>
+        <w:t xml:space="preserve">We will be using the free online book “Object Oriented Programming using C#” available from BookBoon.Com.  Please register and download a copy from </w:t>
       </w:r>
       <w:r>
         <w:rPr>
@@ -116,31 +89,14 @@
         </w:rPr>
         <w:t>:</w:t>
       </w:r>
-      <w:proofErr w:type="gramEnd"/>
-      <w:r>
-        <w:fldChar w:fldCharType="begin"/>
-      </w:r>
-      <w:r>
-        <w:instrText xml:space="preserve"> HYPERLINK "</w:instrText>
-      </w:r>
-      <w:r>
-        <w:instrText>http://bookboon.com/uk/textbooks/it-programming/object-oriented-programming-using-c-sharp</w:instrText>
-      </w:r>
-      <w:r>
-        <w:instrText xml:space="preserve">" </w:instrText>
-      </w:r>
-      <w:r>
-        <w:fldChar w:fldCharType="separate"/>
-      </w:r>
-      <w:r>
-        <w:rPr>
-          <w:rStyle w:val="Hyperlink"/>
-        </w:rPr>
-        <w:t>http://bookboon.com/uk/textbooks/it-programming/object-oriented-programming-using-c-sharp</w:t>
-      </w:r>
-      <w:r>
-        <w:fldChar w:fldCharType="end"/>
-      </w:r>
+      <w:hyperlink r:id="rId7" w:history="1">
+        <w:r>
+          <w:rPr>
+            <w:rStyle w:val="Hyperlink"/>
+          </w:rPr>
+          <w:t>http://bookboon.com/uk/textbooks/it-programming/object-oriented-programming-using-c-sharp</w:t>
+        </w:r>
+      </w:hyperlink>
     </w:p>
     <w:p>
       <w:pPr>
@@ -161,10 +117,1576 @@
           <w:sz w:val="24"/>
           <w:szCs w:val="24"/>
         </w:rPr>
-        <w:t xml:space="preserve">The tasks and exercises below will take more than the 2hrs that you have available to you in this practical, don’t worry about this, </w:t>
-      </w:r>
-      <w:proofErr w:type="gramStart"/>
-      <w:r>
+        <w:t>The tasks and exercises below will take more than the 2hrs that you have available to you in this practical, don’t worry about this, just finish them off in your own time. If you have any problems or questions email your tutor.</w:t>
+      </w:r>
+    </w:p>
+    <w:p>
+      <w:pPr>
+        <w:jc w:val="both"/>
+        <w:rPr>
+          <w:rFonts w:ascii="Arial" w:hAnsi="Arial" w:cs="Arial"/>
+          <w:sz w:val="24"/>
+          <w:szCs w:val="24"/>
+        </w:rPr>
+      </w:pPr>
+      <w:r>
+        <w:rPr>
+          <w:rFonts w:ascii="Arial" w:hAnsi="Arial" w:cs="Arial"/>
+          <w:sz w:val="24"/>
+          <w:szCs w:val="24"/>
+        </w:rPr>
+        <w:t>We will refer to this book during the module.</w:t>
+      </w:r>
+    </w:p>
+    <w:p>
+      <w:pPr>
+        <w:pStyle w:val="ListParagraph"/>
+        <w:numPr>
+          <w:ilvl w:val="0"/>
+          <w:numId w:val="1"/>
+        </w:numPr>
+        <w:jc w:val="both"/>
+        <w:rPr>
+          <w:rFonts w:ascii="Arial" w:hAnsi="Arial" w:cs="Arial"/>
+          <w:sz w:val="24"/>
+          <w:szCs w:val="24"/>
+        </w:rPr>
+      </w:pPr>
+      <w:r>
+        <w:rPr>
+          <w:rFonts w:ascii="Arial" w:hAnsi="Arial" w:cs="Arial"/>
+          <w:sz w:val="24"/>
+          <w:szCs w:val="24"/>
+        </w:rPr>
+        <w:t>Download the ClassExamples.ZIP file and unzip it. It should contain 10 C# projects. From within Visual Studio make sure that you select File-&gt;Open -&gt; Project / Solution and then select  “</w:t>
+      </w:r>
+      <w:r>
+        <w:rPr>
+          <w:rFonts w:ascii="Arial" w:hAnsi="Arial" w:cs="Arial"/>
+          <w:sz w:val="24"/>
+          <w:szCs w:val="24"/>
+        </w:rPr>
+        <w:t>Class Examples\Classes1\Classes.sln</w:t>
+      </w:r>
+      <w:r>
+        <w:rPr>
+          <w:rFonts w:ascii="Arial" w:hAnsi="Arial" w:cs="Arial"/>
+          <w:sz w:val="24"/>
+          <w:szCs w:val="24"/>
+        </w:rPr>
+        <w:t>”. All 10 example projects should load.</w:t>
+      </w:r>
+    </w:p>
+    <w:p>
+      <w:pPr>
+        <w:pStyle w:val="ListParagraph"/>
+        <w:jc w:val="both"/>
+        <w:rPr>
+          <w:rFonts w:ascii="Arial" w:hAnsi="Arial" w:cs="Arial"/>
+          <w:sz w:val="24"/>
+          <w:szCs w:val="24"/>
+        </w:rPr>
+      </w:pPr>
+    </w:p>
+    <w:p>
+      <w:pPr>
+        <w:pStyle w:val="ListParagraph"/>
+        <w:numPr>
+          <w:ilvl w:val="0"/>
+          <w:numId w:val="1"/>
+        </w:numPr>
+        <w:jc w:val="both"/>
+        <w:rPr>
+          <w:rFonts w:ascii="Arial" w:hAnsi="Arial" w:cs="Arial"/>
+          <w:sz w:val="24"/>
+          <w:szCs w:val="24"/>
+        </w:rPr>
+      </w:pPr>
+      <w:r>
+        <w:rPr>
+          <w:rFonts w:ascii="Arial" w:hAnsi="Arial" w:cs="Arial"/>
+          <w:b/>
+          <w:bCs/>
+          <w:sz w:val="24"/>
+          <w:szCs w:val="24"/>
+        </w:rPr>
+        <w:t>EXERCISE 1</w:t>
+      </w:r>
+    </w:p>
+    <w:p>
+      <w:pPr>
+        <w:pStyle w:val="ListParagraph"/>
+        <w:rPr>
+          <w:rFonts w:ascii="Arial" w:hAnsi="Arial" w:cs="Arial"/>
+          <w:sz w:val="24"/>
+          <w:szCs w:val="24"/>
+        </w:rPr>
+      </w:pPr>
+    </w:p>
+    <w:p>
+      <w:pPr>
+        <w:pStyle w:val="ListParagraph"/>
+        <w:jc w:val="both"/>
+        <w:rPr>
+          <w:rFonts w:ascii="Arial" w:hAnsi="Arial" w:cs="Arial"/>
+          <w:sz w:val="24"/>
+          <w:szCs w:val="24"/>
+        </w:rPr>
+      </w:pPr>
+      <w:r>
+        <w:rPr>
+          <w:rFonts w:ascii="Arial" w:hAnsi="Arial" w:cs="Arial"/>
+          <w:sz w:val="24"/>
+          <w:szCs w:val="24"/>
+        </w:rPr>
+        <w:t>Examine each project in turn, carry out the tasks contained in the comments within the code.</w:t>
+      </w:r>
+    </w:p>
+    <w:p>
+      <w:pPr>
+        <w:pStyle w:val="ListParagraph"/>
+        <w:jc w:val="both"/>
+        <w:rPr>
+          <w:rFonts w:ascii="Arial" w:hAnsi="Arial" w:cs="Arial"/>
+          <w:sz w:val="24"/>
+          <w:szCs w:val="24"/>
+        </w:rPr>
+      </w:pPr>
+    </w:p>
+    <w:p>
+      <w:pPr>
+        <w:pStyle w:val="ListParagraph"/>
+        <w:numPr>
+          <w:ilvl w:val="0"/>
+          <w:numId w:val="1"/>
+        </w:numPr>
+        <w:jc w:val="both"/>
+        <w:rPr>
+          <w:rFonts w:ascii="Arial" w:hAnsi="Arial" w:cs="Arial"/>
+          <w:sz w:val="24"/>
+          <w:szCs w:val="24"/>
+        </w:rPr>
+      </w:pPr>
+      <w:r>
+        <w:rPr>
+          <w:rFonts w:ascii="Arial" w:hAnsi="Arial" w:cs="Arial"/>
+          <w:sz w:val="24"/>
+          <w:szCs w:val="24"/>
+        </w:rPr>
+        <w:t>Starting on page 16</w:t>
+      </w:r>
+      <w:r>
+        <w:rPr>
+          <w:rFonts w:ascii="Arial" w:hAnsi="Arial" w:cs="Arial"/>
+          <w:sz w:val="24"/>
+          <w:szCs w:val="24"/>
+        </w:rPr>
+        <w:t xml:space="preserve"> of the E-Book </w:t>
+      </w:r>
+      <w:r>
+        <w:rPr>
+          <w:rFonts w:ascii="Arial" w:hAnsi="Arial" w:cs="Arial"/>
+          <w:sz w:val="24"/>
+          <w:szCs w:val="24"/>
+        </w:rPr>
+        <w:t xml:space="preserve"> read section 1.4  and undertake activities 4-7, write down your answers and discuss them with your tutor.</w:t>
+      </w:r>
+    </w:p>
+    <w:p>
+      <w:pPr>
+        <w:pStyle w:val="ListParagraph"/>
+        <w:numPr>
+          <w:ilvl w:val="1"/>
+          <w:numId w:val="1"/>
+        </w:numPr>
+        <w:jc w:val="both"/>
+        <w:rPr>
+          <w:rFonts w:ascii="Arial" w:hAnsi="Arial" w:cs="Arial"/>
+          <w:sz w:val="24"/>
+          <w:szCs w:val="24"/>
+        </w:rPr>
+      </w:pPr>
+      <w:r>
+        <w:rPr>
+          <w:rFonts w:ascii="Arial" w:hAnsi="Arial" w:cs="Arial"/>
+          <w:sz w:val="24"/>
+          <w:szCs w:val="24"/>
+        </w:rPr>
+        <w:t>A hob- I switch on the gas and press the ignition (?) that creates a spark that lights the gas and makes fire for me to cook my food</w:t>
+      </w:r>
+    </w:p>
+    <w:p>
+      <w:pPr>
+        <w:pStyle w:val="ListParagraph"/>
+        <w:numPr>
+          <w:ilvl w:val="1"/>
+          <w:numId w:val="1"/>
+        </w:numPr>
+        <w:jc w:val="both"/>
+        <w:rPr>
+          <w:rFonts w:ascii="Arial" w:hAnsi="Arial" w:cs="Arial"/>
+          <w:sz w:val="24"/>
+          <w:szCs w:val="24"/>
+        </w:rPr>
+      </w:pPr>
+      <w:r>
+        <w:rPr>
+          <w:rFonts w:ascii="Arial" w:hAnsi="Arial" w:cs="Arial"/>
+          <w:sz w:val="24"/>
+          <w:szCs w:val="24"/>
+        </w:rPr>
+        <w:t>Receptionist, Doctor, Nurse</w:t>
+      </w:r>
+    </w:p>
+    <w:p>
+      <w:pPr>
+        <w:pStyle w:val="ListParagraph"/>
+        <w:numPr>
+          <w:ilvl w:val="2"/>
+          <w:numId w:val="1"/>
+        </w:numPr>
+        <w:jc w:val="both"/>
+        <w:rPr>
+          <w:rFonts w:ascii="Arial" w:hAnsi="Arial" w:cs="Arial"/>
+          <w:sz w:val="24"/>
+          <w:szCs w:val="24"/>
+        </w:rPr>
+      </w:pPr>
+      <w:r>
+        <w:rPr>
+          <w:rFonts w:ascii="Arial" w:hAnsi="Arial" w:cs="Arial"/>
+          <w:sz w:val="24"/>
+          <w:szCs w:val="24"/>
+        </w:rPr>
+        <w:t>I really can’t think of anything receptionists can branch out to</w:t>
+      </w:r>
+    </w:p>
+    <w:p>
+      <w:pPr>
+        <w:pStyle w:val="ListParagraph"/>
+        <w:numPr>
+          <w:ilvl w:val="2"/>
+          <w:numId w:val="1"/>
+        </w:numPr>
+        <w:jc w:val="both"/>
+        <w:rPr>
+          <w:rFonts w:ascii="Arial" w:hAnsi="Arial" w:cs="Arial"/>
+          <w:sz w:val="24"/>
+          <w:szCs w:val="24"/>
+        </w:rPr>
+      </w:pPr>
+      <w:r>
+        <w:rPr>
+          <w:rFonts w:ascii="Arial" w:hAnsi="Arial" w:cs="Arial"/>
+          <w:sz w:val="24"/>
+          <w:szCs w:val="24"/>
+        </w:rPr>
+        <w:t>Surgeon, GP, OB-GYN</w:t>
+      </w:r>
+    </w:p>
+    <w:p>
+      <w:pPr>
+        <w:pStyle w:val="ListParagraph"/>
+        <w:numPr>
+          <w:ilvl w:val="2"/>
+          <w:numId w:val="1"/>
+        </w:numPr>
+        <w:jc w:val="both"/>
+        <w:rPr>
+          <w:rFonts w:ascii="Arial" w:hAnsi="Arial" w:cs="Arial"/>
+          <w:sz w:val="24"/>
+          <w:szCs w:val="24"/>
+        </w:rPr>
+      </w:pPr>
+      <w:r>
+        <w:rPr>
+          <w:rFonts w:ascii="Arial" w:hAnsi="Arial" w:cs="Arial"/>
+          <w:sz w:val="24"/>
+          <w:szCs w:val="24"/>
+        </w:rPr>
+        <w:t>I Feel like Nurse Practitioners may be  a subset of nurses</w:t>
+      </w:r>
+    </w:p>
+    <w:p>
+      <w:pPr>
+        <w:pStyle w:val="ListParagraph"/>
+        <w:numPr>
+          <w:ilvl w:val="1"/>
+          <w:numId w:val="1"/>
+        </w:numPr>
+        <w:jc w:val="both"/>
+        <w:rPr>
+          <w:rFonts w:ascii="Arial" w:hAnsi="Arial" w:cs="Arial"/>
+          <w:sz w:val="24"/>
+          <w:szCs w:val="24"/>
+        </w:rPr>
+      </w:pPr>
+      <w:r>
+        <w:rPr>
+          <w:rFonts w:ascii="Arial" w:hAnsi="Arial" w:cs="Arial"/>
+          <w:sz w:val="24"/>
+          <w:szCs w:val="24"/>
+        </w:rPr>
+        <w:t xml:space="preserve"> </w:t>
+      </w:r>
+    </w:p>
+    <w:p>
+      <w:pPr>
+        <w:pStyle w:val="ListParagraph"/>
+        <w:numPr>
+          <w:ilvl w:val="2"/>
+          <w:numId w:val="1"/>
+        </w:numPr>
+        <w:jc w:val="both"/>
+        <w:rPr>
+          <w:rFonts w:ascii="Arial" w:hAnsi="Arial" w:cs="Arial"/>
+          <w:sz w:val="24"/>
+          <w:szCs w:val="24"/>
+        </w:rPr>
+      </w:pPr>
+      <w:r>
+        <w:rPr>
+          <w:rFonts w:ascii="Arial" w:hAnsi="Arial" w:cs="Arial"/>
+          <w:sz w:val="24"/>
+          <w:szCs w:val="24"/>
+        </w:rPr>
+        <w:t>All doctors have graduated from medical school (I fucking hope)</w:t>
+      </w:r>
+    </w:p>
+    <w:p>
+      <w:pPr>
+        <w:pStyle w:val="ListParagraph"/>
+        <w:numPr>
+          <w:ilvl w:val="2"/>
+          <w:numId w:val="1"/>
+        </w:numPr>
+        <w:jc w:val="both"/>
+        <w:rPr>
+          <w:rFonts w:ascii="Arial" w:hAnsi="Arial" w:cs="Arial"/>
+          <w:sz w:val="24"/>
+          <w:szCs w:val="24"/>
+        </w:rPr>
+      </w:pPr>
+      <w:r>
+        <w:rPr>
+          <w:rFonts w:ascii="Arial" w:hAnsi="Arial" w:cs="Arial"/>
+          <w:sz w:val="24"/>
+          <w:szCs w:val="24"/>
+        </w:rPr>
+        <w:t>Surgeons specialise in a specific type of surgery ;)</w:t>
+      </w:r>
+    </w:p>
+    <w:p>
+      <w:pPr>
+        <w:pStyle w:val="ListParagraph"/>
+        <w:numPr>
+          <w:ilvl w:val="1"/>
+          <w:numId w:val="1"/>
+        </w:numPr>
+        <w:jc w:val="both"/>
+        <w:rPr>
+          <w:rFonts w:ascii="Arial" w:hAnsi="Arial" w:cs="Arial"/>
+          <w:sz w:val="24"/>
+          <w:szCs w:val="24"/>
+        </w:rPr>
+      </w:pPr>
+      <w:r>
+        <w:rPr>
+          <w:rFonts w:ascii="Arial" w:hAnsi="Arial" w:cs="Arial"/>
+          <w:sz w:val="24"/>
+          <w:szCs w:val="24"/>
+        </w:rPr>
+        <w:t>The hospital manager hires the doctors</w:t>
+      </w:r>
+    </w:p>
+    <w:p>
+      <w:pPr>
+        <w:pStyle w:val="ListParagraph"/>
+        <w:jc w:val="both"/>
+        <w:rPr>
+          <w:rFonts w:ascii="Arial" w:hAnsi="Arial" w:cs="Arial"/>
+          <w:sz w:val="24"/>
+          <w:szCs w:val="24"/>
+        </w:rPr>
+      </w:pPr>
+    </w:p>
+    <w:p>
+      <w:pPr>
+        <w:pStyle w:val="ListParagraph"/>
+        <w:numPr>
+          <w:ilvl w:val="0"/>
+          <w:numId w:val="1"/>
+        </w:numPr>
+        <w:jc w:val="both"/>
+        <w:rPr>
+          <w:rFonts w:ascii="Arial" w:hAnsi="Arial" w:cs="Arial"/>
+          <w:sz w:val="24"/>
+          <w:szCs w:val="24"/>
+        </w:rPr>
+      </w:pPr>
+      <w:r>
+        <w:rPr>
+          <w:rFonts w:ascii="Arial" w:hAnsi="Arial" w:cs="Arial"/>
+          <w:sz w:val="24"/>
+          <w:szCs w:val="24"/>
+        </w:rPr>
+        <w:t>Now read section 1.5 and work through activities 8-11</w:t>
+      </w:r>
+    </w:p>
+    <w:p>
+      <w:pPr>
+        <w:pStyle w:val="ListParagraph"/>
+        <w:numPr>
+          <w:ilvl w:val="1"/>
+          <w:numId w:val="1"/>
+        </w:numPr>
+        <w:jc w:val="both"/>
+        <w:rPr>
+          <w:rFonts w:ascii="Arial" w:hAnsi="Arial" w:cs="Arial"/>
+          <w:sz w:val="24"/>
+          <w:szCs w:val="24"/>
+        </w:rPr>
+      </w:pPr>
+      <w:r>
+        <w:rPr>
+          <w:rFonts w:ascii="Arial" w:hAnsi="Arial" w:cs="Arial"/>
+          <w:sz w:val="24"/>
+          <w:szCs w:val="24"/>
+        </w:rPr>
+        <w:t>My phone</w:t>
+      </w:r>
+    </w:p>
+    <w:p>
+      <w:pPr>
+        <w:pStyle w:val="ListParagraph"/>
+        <w:numPr>
+          <w:ilvl w:val="2"/>
+          <w:numId w:val="1"/>
+        </w:numPr>
+        <w:jc w:val="both"/>
+        <w:rPr>
+          <w:rFonts w:ascii="Arial" w:hAnsi="Arial" w:cs="Arial"/>
+          <w:sz w:val="24"/>
+          <w:szCs w:val="24"/>
+        </w:rPr>
+      </w:pPr>
+      <w:r>
+        <w:rPr>
+          <w:rFonts w:ascii="Arial" w:hAnsi="Arial" w:cs="Arial"/>
+          <w:sz w:val="24"/>
+          <w:szCs w:val="24"/>
+        </w:rPr>
+        <w:t>It is on</w:t>
+      </w:r>
+      <w:r>
+        <w:rPr>
+          <w:rFonts w:ascii="Arial" w:hAnsi="Arial" w:cs="Arial"/>
+          <w:sz w:val="24"/>
+          <w:szCs w:val="24"/>
+        </w:rPr>
+        <w:t xml:space="preserve"> and partially charged</w:t>
+      </w:r>
+    </w:p>
+    <w:p>
+      <w:pPr>
+        <w:pStyle w:val="ListParagraph"/>
+        <w:numPr>
+          <w:ilvl w:val="3"/>
+          <w:numId w:val="1"/>
+        </w:numPr>
+        <w:jc w:val="both"/>
+        <w:rPr>
+          <w:rFonts w:ascii="Arial" w:hAnsi="Arial" w:cs="Arial"/>
+          <w:sz w:val="24"/>
+          <w:szCs w:val="24"/>
+        </w:rPr>
+      </w:pPr>
+      <w:r>
+        <w:rPr>
+          <w:rFonts w:ascii="Arial" w:hAnsi="Arial" w:cs="Arial"/>
+          <w:sz w:val="24"/>
+          <w:szCs w:val="24"/>
+        </w:rPr>
+        <w:t>I can listen to music</w:t>
+      </w:r>
+    </w:p>
+    <w:p>
+      <w:pPr>
+        <w:pStyle w:val="ListParagraph"/>
+        <w:numPr>
+          <w:ilvl w:val="3"/>
+          <w:numId w:val="1"/>
+        </w:numPr>
+        <w:jc w:val="both"/>
+        <w:rPr>
+          <w:rFonts w:ascii="Arial" w:hAnsi="Arial" w:cs="Arial"/>
+          <w:sz w:val="24"/>
+          <w:szCs w:val="24"/>
+        </w:rPr>
+      </w:pPr>
+      <w:r>
+        <w:rPr>
+          <w:rFonts w:ascii="Arial" w:hAnsi="Arial" w:cs="Arial"/>
+          <w:sz w:val="24"/>
+          <w:szCs w:val="24"/>
+        </w:rPr>
+        <w:t>I can read on it</w:t>
+      </w:r>
+    </w:p>
+    <w:p>
+      <w:pPr>
+        <w:pStyle w:val="ListParagraph"/>
+        <w:numPr>
+          <w:ilvl w:val="3"/>
+          <w:numId w:val="1"/>
+        </w:numPr>
+        <w:jc w:val="both"/>
+        <w:rPr>
+          <w:rFonts w:ascii="Arial" w:hAnsi="Arial" w:cs="Arial"/>
+          <w:sz w:val="24"/>
+          <w:szCs w:val="24"/>
+        </w:rPr>
+      </w:pPr>
+      <w:r>
+        <w:rPr>
+          <w:rFonts w:ascii="Arial" w:hAnsi="Arial" w:cs="Arial"/>
+          <w:sz w:val="24"/>
+          <w:szCs w:val="24"/>
+        </w:rPr>
+        <w:lastRenderedPageBreak/>
+        <w:t>I can browse the internet</w:t>
+      </w:r>
+    </w:p>
+    <w:p>
+      <w:pPr>
+        <w:pStyle w:val="ListParagraph"/>
+        <w:numPr>
+          <w:ilvl w:val="1"/>
+          <w:numId w:val="1"/>
+        </w:numPr>
+        <w:jc w:val="both"/>
+        <w:rPr>
+          <w:rFonts w:ascii="Arial" w:hAnsi="Arial" w:cs="Arial"/>
+          <w:sz w:val="24"/>
+          <w:szCs w:val="24"/>
+        </w:rPr>
+      </w:pPr>
+      <w:r>
+        <w:rPr>
+          <w:rFonts w:ascii="Arial" w:hAnsi="Arial" w:cs="Arial"/>
+          <w:sz w:val="24"/>
+          <w:szCs w:val="24"/>
+        </w:rPr>
+        <w:t>A BOOK</w:t>
+      </w:r>
+    </w:p>
+    <w:p>
+      <w:pPr>
+        <w:pStyle w:val="ListParagraph"/>
+        <w:numPr>
+          <w:ilvl w:val="2"/>
+          <w:numId w:val="1"/>
+        </w:numPr>
+        <w:jc w:val="both"/>
+        <w:rPr>
+          <w:rFonts w:ascii="Arial" w:hAnsi="Arial" w:cs="Arial"/>
+          <w:sz w:val="24"/>
+          <w:szCs w:val="24"/>
+        </w:rPr>
+      </w:pPr>
+      <w:r>
+        <w:rPr>
+          <w:rFonts w:ascii="Arial" w:hAnsi="Arial" w:cs="Arial"/>
+          <w:sz w:val="24"/>
+          <w:szCs w:val="24"/>
+        </w:rPr>
+        <w:t>Author</w:t>
+      </w:r>
+    </w:p>
+    <w:p>
+      <w:pPr>
+        <w:pStyle w:val="ListParagraph"/>
+        <w:numPr>
+          <w:ilvl w:val="2"/>
+          <w:numId w:val="1"/>
+        </w:numPr>
+        <w:jc w:val="both"/>
+        <w:rPr>
+          <w:rFonts w:ascii="Arial" w:hAnsi="Arial" w:cs="Arial"/>
+          <w:sz w:val="24"/>
+          <w:szCs w:val="24"/>
+        </w:rPr>
+      </w:pPr>
+      <w:r>
+        <w:rPr>
+          <w:rFonts w:ascii="Arial" w:hAnsi="Arial" w:cs="Arial"/>
+          <w:sz w:val="24"/>
+          <w:szCs w:val="24"/>
+        </w:rPr>
+        <w:t>Title</w:t>
+      </w:r>
+    </w:p>
+    <w:p>
+      <w:pPr>
+        <w:pStyle w:val="ListParagraph"/>
+        <w:numPr>
+          <w:ilvl w:val="2"/>
+          <w:numId w:val="1"/>
+        </w:numPr>
+        <w:jc w:val="both"/>
+        <w:rPr>
+          <w:rFonts w:ascii="Arial" w:hAnsi="Arial" w:cs="Arial"/>
+          <w:sz w:val="24"/>
+          <w:szCs w:val="24"/>
+        </w:rPr>
+      </w:pPr>
+      <w:r>
+        <w:rPr>
+          <w:rFonts w:ascii="Arial" w:hAnsi="Arial" w:cs="Arial"/>
+          <w:sz w:val="24"/>
+          <w:szCs w:val="24"/>
+        </w:rPr>
+        <w:t>Date due</w:t>
+      </w:r>
+    </w:p>
+    <w:p>
+      <w:pPr>
+        <w:pStyle w:val="ListParagraph"/>
+        <w:numPr>
+          <w:ilvl w:val="1"/>
+          <w:numId w:val="1"/>
+        </w:numPr>
+        <w:jc w:val="both"/>
+        <w:rPr>
+          <w:rFonts w:ascii="Arial" w:hAnsi="Arial" w:cs="Arial"/>
+          <w:sz w:val="24"/>
+          <w:szCs w:val="24"/>
+        </w:rPr>
+      </w:pPr>
+      <w:r>
+        <w:rPr>
+          <w:rFonts w:ascii="Arial" w:hAnsi="Arial" w:cs="Arial"/>
+          <w:sz w:val="24"/>
+          <w:szCs w:val="24"/>
+        </w:rPr>
+        <w:t xml:space="preserve"> </w:t>
+      </w:r>
+    </w:p>
+    <w:p>
+      <w:pPr>
+        <w:pStyle w:val="ListParagraph"/>
+        <w:numPr>
+          <w:ilvl w:val="2"/>
+          <w:numId w:val="1"/>
+        </w:numPr>
+        <w:jc w:val="both"/>
+        <w:rPr>
+          <w:rFonts w:ascii="Arial" w:hAnsi="Arial" w:cs="Arial"/>
+          <w:sz w:val="24"/>
+          <w:szCs w:val="24"/>
+        </w:rPr>
+      </w:pPr>
+      <w:r>
+        <w:rPr>
+          <w:rFonts w:ascii="Arial" w:hAnsi="Arial" w:cs="Arial"/>
+          <w:sz w:val="24"/>
+          <w:szCs w:val="24"/>
+        </w:rPr>
+        <w:t>Check out</w:t>
+      </w:r>
+    </w:p>
+    <w:p>
+      <w:pPr>
+        <w:pStyle w:val="ListParagraph"/>
+        <w:numPr>
+          <w:ilvl w:val="2"/>
+          <w:numId w:val="1"/>
+        </w:numPr>
+        <w:jc w:val="both"/>
+        <w:rPr>
+          <w:rFonts w:ascii="Arial" w:hAnsi="Arial" w:cs="Arial"/>
+          <w:sz w:val="24"/>
+          <w:szCs w:val="24"/>
+        </w:rPr>
+      </w:pPr>
+      <w:r>
+        <w:rPr>
+          <w:rFonts w:ascii="Arial" w:hAnsi="Arial" w:cs="Arial"/>
+          <w:sz w:val="24"/>
+          <w:szCs w:val="24"/>
+        </w:rPr>
+        <w:t>Check in</w:t>
+      </w:r>
+    </w:p>
+    <w:p>
+      <w:pPr>
+        <w:pStyle w:val="ListParagraph"/>
+        <w:numPr>
+          <w:ilvl w:val="2"/>
+          <w:numId w:val="1"/>
+        </w:numPr>
+        <w:jc w:val="both"/>
+        <w:rPr>
+          <w:rFonts w:ascii="Arial" w:hAnsi="Arial" w:cs="Arial"/>
+          <w:sz w:val="24"/>
+          <w:szCs w:val="24"/>
+        </w:rPr>
+      </w:pPr>
+      <w:r>
+        <w:rPr>
+          <w:rFonts w:ascii="Arial" w:hAnsi="Arial" w:cs="Arial"/>
+          <w:sz w:val="24"/>
+          <w:szCs w:val="24"/>
+        </w:rPr>
+        <w:t>Check whether the book is checked in or out ;)</w:t>
+      </w:r>
+    </w:p>
+    <w:p>
+      <w:pPr>
+        <w:pStyle w:val="ListParagraph"/>
+        <w:numPr>
+          <w:ilvl w:val="1"/>
+          <w:numId w:val="1"/>
+        </w:numPr>
+        <w:jc w:val="both"/>
+        <w:rPr>
+          <w:rFonts w:ascii="Arial" w:hAnsi="Arial" w:cs="Arial"/>
+          <w:sz w:val="24"/>
+          <w:szCs w:val="24"/>
+        </w:rPr>
+      </w:pPr>
+      <w:r>
+        <w:rPr>
+          <w:rFonts w:ascii="Arial" w:hAnsi="Arial" w:cs="Arial"/>
+          <w:sz w:val="24"/>
+          <w:szCs w:val="24"/>
+        </w:rPr>
+        <w:t xml:space="preserve"> </w:t>
+      </w:r>
+    </w:p>
+    <w:p>
+      <w:pPr>
+        <w:pStyle w:val="ListParagraph"/>
+        <w:numPr>
+          <w:ilvl w:val="2"/>
+          <w:numId w:val="1"/>
+        </w:numPr>
+        <w:jc w:val="both"/>
+        <w:rPr>
+          <w:rFonts w:ascii="Arial" w:hAnsi="Arial" w:cs="Arial"/>
+          <w:sz w:val="24"/>
+          <w:szCs w:val="24"/>
+        </w:rPr>
+      </w:pPr>
+      <w:r>
+        <w:rPr>
+          <w:rFonts w:ascii="Arial" w:hAnsi="Arial" w:cs="Arial"/>
+          <w:sz w:val="24"/>
+          <w:szCs w:val="24"/>
+        </w:rPr>
+        <w:t>A textbook</w:t>
+      </w:r>
+    </w:p>
+    <w:p>
+      <w:pPr>
+        <w:pStyle w:val="ListParagraph"/>
+        <w:numPr>
+          <w:ilvl w:val="2"/>
+          <w:numId w:val="1"/>
+        </w:numPr>
+        <w:jc w:val="both"/>
+        <w:rPr>
+          <w:rFonts w:ascii="Arial" w:hAnsi="Arial" w:cs="Arial"/>
+          <w:sz w:val="24"/>
+          <w:szCs w:val="24"/>
+        </w:rPr>
+      </w:pPr>
+      <w:r>
+        <w:rPr>
+          <w:rFonts w:ascii="Arial" w:hAnsi="Arial" w:cs="Arial"/>
+          <w:sz w:val="24"/>
+          <w:szCs w:val="24"/>
+        </w:rPr>
+        <w:t>A laptop</w:t>
+      </w:r>
+    </w:p>
+    <w:p>
+      <w:pPr>
+        <w:pStyle w:val="ListParagraph"/>
+        <w:numPr>
+          <w:ilvl w:val="2"/>
+          <w:numId w:val="1"/>
+        </w:numPr>
+        <w:jc w:val="both"/>
+        <w:rPr>
+          <w:rFonts w:ascii="Arial" w:hAnsi="Arial" w:cs="Arial"/>
+          <w:sz w:val="24"/>
+          <w:szCs w:val="24"/>
+        </w:rPr>
+      </w:pPr>
+      <w:r>
+        <w:rPr>
+          <w:rFonts w:ascii="Arial" w:hAnsi="Arial" w:cs="Arial"/>
+          <w:sz w:val="24"/>
+          <w:szCs w:val="24"/>
+        </w:rPr>
+        <w:t>An audio recorder</w:t>
+      </w:r>
+    </w:p>
+    <w:p>
+      <w:pPr>
+        <w:pStyle w:val="ListParagraph"/>
+        <w:rPr>
+          <w:rFonts w:ascii="Arial" w:hAnsi="Arial" w:cs="Arial"/>
+          <w:sz w:val="24"/>
+          <w:szCs w:val="24"/>
+        </w:rPr>
+      </w:pPr>
+    </w:p>
+    <w:p>
+      <w:pPr>
+        <w:pStyle w:val="ListParagraph"/>
+        <w:jc w:val="both"/>
+        <w:rPr>
+          <w:rFonts w:ascii="Arial" w:hAnsi="Arial" w:cs="Arial"/>
+          <w:sz w:val="24"/>
+          <w:szCs w:val="24"/>
+        </w:rPr>
+      </w:pPr>
+    </w:p>
+    <w:p>
+      <w:pPr>
+        <w:pStyle w:val="ListParagraph"/>
+        <w:numPr>
+          <w:ilvl w:val="0"/>
+          <w:numId w:val="1"/>
+        </w:numPr>
+        <w:jc w:val="both"/>
+        <w:rPr>
+          <w:rFonts w:ascii="Arial" w:hAnsi="Arial" w:cs="Arial"/>
+          <w:b/>
+          <w:sz w:val="24"/>
+          <w:szCs w:val="24"/>
+        </w:rPr>
+      </w:pPr>
+      <w:r>
+        <w:rPr>
+          <w:rFonts w:ascii="Arial" w:hAnsi="Arial" w:cs="Arial"/>
+          <w:b/>
+          <w:sz w:val="24"/>
+          <w:szCs w:val="24"/>
+        </w:rPr>
+        <w:t>EXERCISE</w:t>
+      </w:r>
+      <w:r>
+        <w:rPr>
+          <w:rFonts w:ascii="Arial" w:hAnsi="Arial" w:cs="Arial"/>
+          <w:b/>
+          <w:sz w:val="24"/>
+          <w:szCs w:val="24"/>
+        </w:rPr>
+        <w:t xml:space="preserve"> 2</w:t>
+      </w:r>
+    </w:p>
+    <w:p>
+      <w:pPr>
+        <w:pStyle w:val="ListParagraph"/>
+        <w:numPr>
+          <w:ilvl w:val="1"/>
+          <w:numId w:val="1"/>
+        </w:numPr>
+        <w:jc w:val="both"/>
+        <w:rPr>
+          <w:rFonts w:ascii="Arial" w:hAnsi="Arial" w:cs="Arial"/>
+          <w:sz w:val="24"/>
+          <w:szCs w:val="24"/>
+        </w:rPr>
+      </w:pPr>
+      <w:r>
+        <w:rPr>
+          <w:rFonts w:ascii="Arial" w:hAnsi="Arial" w:cs="Arial"/>
+          <w:sz w:val="24"/>
+          <w:szCs w:val="24"/>
+        </w:rPr>
+        <w:t xml:space="preserve">Within an auction a number of items may be sold, each item has a lot number (unique id), a description, </w:t>
+      </w:r>
+      <w:r>
+        <w:rPr>
+          <w:rFonts w:ascii="Arial" w:hAnsi="Arial" w:cs="Arial"/>
+          <w:sz w:val="24"/>
+          <w:szCs w:val="24"/>
+        </w:rPr>
+        <w:t>its</w:t>
+      </w:r>
+      <w:r>
+        <w:rPr>
+          <w:rFonts w:ascii="Arial" w:hAnsi="Arial" w:cs="Arial"/>
+          <w:sz w:val="24"/>
+          <w:szCs w:val="24"/>
+        </w:rPr>
+        <w:t xml:space="preserve"> reserved price and the current price. When bidding is opened on an item, bidders may submit a bid. At some point the auctioneer will close the bidding on the item </w:t>
+      </w:r>
+      <w:r>
+        <w:rPr>
+          <w:rFonts w:ascii="Arial" w:hAnsi="Arial" w:cs="Arial"/>
+          <w:sz w:val="24"/>
+          <w:szCs w:val="24"/>
+        </w:rPr>
+        <w:t>and the item will sold to the highest bidder.</w:t>
+      </w:r>
+    </w:p>
+    <w:p>
+      <w:pPr>
+        <w:pStyle w:val="ListParagraph"/>
+        <w:numPr>
+          <w:ilvl w:val="1"/>
+          <w:numId w:val="1"/>
+        </w:numPr>
+        <w:jc w:val="both"/>
+        <w:rPr>
+          <w:rFonts w:ascii="Arial" w:hAnsi="Arial" w:cs="Arial"/>
+          <w:sz w:val="24"/>
+          <w:szCs w:val="24"/>
+        </w:rPr>
+      </w:pPr>
+      <w:r>
+        <w:rPr>
+          <w:rFonts w:ascii="Arial" w:hAnsi="Arial" w:cs="Arial"/>
+          <w:sz w:val="24"/>
+          <w:szCs w:val="24"/>
+        </w:rPr>
+        <w:t>Identify the objects in the above scenario.</w:t>
+      </w:r>
+    </w:p>
+    <w:p>
+      <w:pPr>
+        <w:pStyle w:val="ListParagraph"/>
+        <w:numPr>
+          <w:ilvl w:val="1"/>
+          <w:numId w:val="1"/>
+        </w:numPr>
+        <w:jc w:val="both"/>
+        <w:rPr>
+          <w:rFonts w:ascii="Arial" w:hAnsi="Arial" w:cs="Arial"/>
+          <w:sz w:val="24"/>
+          <w:szCs w:val="24"/>
+        </w:rPr>
+      </w:pPr>
+      <w:r>
+        <w:rPr>
+          <w:rFonts w:ascii="Arial" w:hAnsi="Arial" w:cs="Arial"/>
+          <w:sz w:val="24"/>
+          <w:szCs w:val="24"/>
+        </w:rPr>
+        <w:t>For each object identified in part b, suggest attributes and operations (methods).</w:t>
+      </w:r>
+    </w:p>
+    <w:p>
+      <w:pPr>
+        <w:pStyle w:val="ListParagraph"/>
+        <w:numPr>
+          <w:ilvl w:val="2"/>
+          <w:numId w:val="1"/>
+        </w:numPr>
+        <w:jc w:val="both"/>
+        <w:rPr>
+          <w:rFonts w:ascii="Arial" w:hAnsi="Arial" w:cs="Arial"/>
+          <w:sz w:val="24"/>
+          <w:szCs w:val="24"/>
+        </w:rPr>
+      </w:pPr>
+      <w:r>
+        <w:rPr>
+          <w:rFonts w:ascii="Arial" w:hAnsi="Arial" w:cs="Arial"/>
+          <w:sz w:val="24"/>
+          <w:szCs w:val="24"/>
+        </w:rPr>
+        <w:t>Item</w:t>
+      </w:r>
+    </w:p>
+    <w:p>
+      <w:pPr>
+        <w:pStyle w:val="ListParagraph"/>
+        <w:numPr>
+          <w:ilvl w:val="3"/>
+          <w:numId w:val="1"/>
+        </w:numPr>
+        <w:jc w:val="both"/>
+        <w:rPr>
+          <w:rFonts w:ascii="Arial" w:hAnsi="Arial" w:cs="Arial"/>
+          <w:sz w:val="24"/>
+          <w:szCs w:val="24"/>
+        </w:rPr>
+      </w:pPr>
+      <w:r>
+        <w:rPr>
+          <w:rFonts w:ascii="Arial" w:hAnsi="Arial" w:cs="Arial"/>
+          <w:sz w:val="24"/>
+          <w:szCs w:val="24"/>
+        </w:rPr>
+        <w:t>Lot number</w:t>
+      </w:r>
+    </w:p>
+    <w:p>
+      <w:pPr>
+        <w:pStyle w:val="ListParagraph"/>
+        <w:numPr>
+          <w:ilvl w:val="4"/>
+          <w:numId w:val="1"/>
+        </w:numPr>
+        <w:jc w:val="both"/>
+        <w:rPr>
+          <w:rFonts w:ascii="Arial" w:hAnsi="Arial" w:cs="Arial"/>
+          <w:sz w:val="24"/>
+          <w:szCs w:val="24"/>
+        </w:rPr>
+      </w:pPr>
+      <w:r>
+        <w:rPr>
+          <w:rFonts w:ascii="Arial" w:hAnsi="Arial" w:cs="Arial"/>
+          <w:sz w:val="24"/>
+          <w:szCs w:val="24"/>
+        </w:rPr>
+        <w:t>Operation-Generate new id</w:t>
+      </w:r>
+    </w:p>
+    <w:p>
+      <w:pPr>
+        <w:pStyle w:val="ListParagraph"/>
+        <w:numPr>
+          <w:ilvl w:val="3"/>
+          <w:numId w:val="1"/>
+        </w:numPr>
+        <w:jc w:val="both"/>
+        <w:rPr>
+          <w:rFonts w:ascii="Arial" w:hAnsi="Arial" w:cs="Arial"/>
+          <w:sz w:val="24"/>
+          <w:szCs w:val="24"/>
+        </w:rPr>
+      </w:pPr>
+      <w:r>
+        <w:rPr>
+          <w:rFonts w:ascii="Arial" w:hAnsi="Arial" w:cs="Arial"/>
+          <w:sz w:val="24"/>
+          <w:szCs w:val="24"/>
+        </w:rPr>
+        <w:t>Description</w:t>
+      </w:r>
+    </w:p>
+    <w:p>
+      <w:pPr>
+        <w:pStyle w:val="ListParagraph"/>
+        <w:numPr>
+          <w:ilvl w:val="4"/>
+          <w:numId w:val="1"/>
+        </w:numPr>
+        <w:jc w:val="both"/>
+        <w:rPr>
+          <w:rFonts w:ascii="Arial" w:hAnsi="Arial" w:cs="Arial"/>
+          <w:sz w:val="24"/>
+          <w:szCs w:val="24"/>
+        </w:rPr>
+      </w:pPr>
+      <w:r>
+        <w:rPr>
+          <w:rFonts w:ascii="Arial" w:hAnsi="Arial" w:cs="Arial"/>
+          <w:sz w:val="24"/>
+          <w:szCs w:val="24"/>
+        </w:rPr>
+        <w:t>Attribute-Age</w:t>
+      </w:r>
+    </w:p>
+    <w:p>
+      <w:pPr>
+        <w:pStyle w:val="ListParagraph"/>
+        <w:numPr>
+          <w:ilvl w:val="4"/>
+          <w:numId w:val="1"/>
+        </w:numPr>
+        <w:jc w:val="both"/>
+        <w:rPr>
+          <w:rFonts w:ascii="Arial" w:hAnsi="Arial" w:cs="Arial"/>
+          <w:sz w:val="24"/>
+          <w:szCs w:val="24"/>
+        </w:rPr>
+      </w:pPr>
+      <w:r>
+        <w:rPr>
+          <w:rFonts w:ascii="Arial" w:hAnsi="Arial" w:cs="Arial"/>
+          <w:sz w:val="24"/>
+          <w:szCs w:val="24"/>
+        </w:rPr>
+        <w:t>Operation-Search for keyword in description</w:t>
+      </w:r>
+    </w:p>
+    <w:p>
+      <w:pPr>
+        <w:pStyle w:val="ListParagraph"/>
+        <w:numPr>
+          <w:ilvl w:val="3"/>
+          <w:numId w:val="1"/>
+        </w:numPr>
+        <w:jc w:val="both"/>
+        <w:rPr>
+          <w:rFonts w:ascii="Arial" w:hAnsi="Arial" w:cs="Arial"/>
+          <w:sz w:val="24"/>
+          <w:szCs w:val="24"/>
+        </w:rPr>
+      </w:pPr>
+      <w:r>
+        <w:rPr>
+          <w:rFonts w:ascii="Arial" w:hAnsi="Arial" w:cs="Arial"/>
+          <w:sz w:val="24"/>
+          <w:szCs w:val="24"/>
+        </w:rPr>
+        <w:t>Reserved Price</w:t>
+      </w:r>
+    </w:p>
+    <w:p>
+      <w:pPr>
+        <w:pStyle w:val="ListParagraph"/>
+        <w:numPr>
+          <w:ilvl w:val="4"/>
+          <w:numId w:val="1"/>
+        </w:numPr>
+        <w:jc w:val="both"/>
+        <w:rPr>
+          <w:rFonts w:ascii="Arial" w:hAnsi="Arial" w:cs="Arial"/>
+          <w:sz w:val="24"/>
+          <w:szCs w:val="24"/>
+        </w:rPr>
+      </w:pPr>
+      <w:r>
+        <w:rPr>
+          <w:rFonts w:ascii="Arial" w:hAnsi="Arial" w:cs="Arial"/>
+          <w:sz w:val="24"/>
+          <w:szCs w:val="24"/>
+        </w:rPr>
+        <w:t>Attribute-Currency</w:t>
+      </w:r>
+    </w:p>
+    <w:p>
+      <w:pPr>
+        <w:pStyle w:val="ListParagraph"/>
+        <w:numPr>
+          <w:ilvl w:val="4"/>
+          <w:numId w:val="1"/>
+        </w:numPr>
+        <w:jc w:val="both"/>
+        <w:rPr>
+          <w:rFonts w:ascii="Arial" w:hAnsi="Arial" w:cs="Arial"/>
+          <w:sz w:val="24"/>
+          <w:szCs w:val="24"/>
+        </w:rPr>
+      </w:pPr>
+      <w:r>
+        <w:rPr>
+          <w:rFonts w:ascii="Arial" w:hAnsi="Arial" w:cs="Arial"/>
+          <w:sz w:val="24"/>
+          <w:szCs w:val="24"/>
+        </w:rPr>
+        <w:t>Operation-Change reserved price</w:t>
+      </w:r>
+    </w:p>
+    <w:p>
+      <w:pPr>
+        <w:pStyle w:val="ListParagraph"/>
+        <w:numPr>
+          <w:ilvl w:val="3"/>
+          <w:numId w:val="1"/>
+        </w:numPr>
+        <w:jc w:val="both"/>
+        <w:rPr>
+          <w:rFonts w:ascii="Arial" w:hAnsi="Arial" w:cs="Arial"/>
+          <w:sz w:val="24"/>
+          <w:szCs w:val="24"/>
+        </w:rPr>
+      </w:pPr>
+      <w:r>
+        <w:rPr>
+          <w:rFonts w:ascii="Arial" w:hAnsi="Arial" w:cs="Arial"/>
+          <w:sz w:val="24"/>
+          <w:szCs w:val="24"/>
+        </w:rPr>
+        <w:t>Current Price</w:t>
+      </w:r>
+    </w:p>
+    <w:p>
+      <w:pPr>
+        <w:pStyle w:val="ListParagraph"/>
+        <w:numPr>
+          <w:ilvl w:val="4"/>
+          <w:numId w:val="1"/>
+        </w:numPr>
+        <w:jc w:val="both"/>
+        <w:rPr>
+          <w:rFonts w:ascii="Arial" w:hAnsi="Arial" w:cs="Arial"/>
+          <w:sz w:val="24"/>
+          <w:szCs w:val="24"/>
+        </w:rPr>
+      </w:pPr>
+      <w:r>
+        <w:rPr>
+          <w:rFonts w:ascii="Arial" w:hAnsi="Arial" w:cs="Arial"/>
+          <w:sz w:val="24"/>
+          <w:szCs w:val="24"/>
+        </w:rPr>
+        <w:t>Attribute-Amount</w:t>
+      </w:r>
+    </w:p>
+    <w:p>
+      <w:pPr>
+        <w:pStyle w:val="ListParagraph"/>
+        <w:numPr>
+          <w:ilvl w:val="4"/>
+          <w:numId w:val="1"/>
+        </w:numPr>
+        <w:jc w:val="both"/>
+        <w:rPr>
+          <w:rFonts w:ascii="Arial" w:hAnsi="Arial" w:cs="Arial"/>
+          <w:sz w:val="24"/>
+          <w:szCs w:val="24"/>
+        </w:rPr>
+      </w:pPr>
+      <w:r>
+        <w:rPr>
+          <w:rFonts w:ascii="Arial" w:hAnsi="Arial" w:cs="Arial"/>
+          <w:sz w:val="24"/>
+          <w:szCs w:val="24"/>
+        </w:rPr>
+        <w:t>Operation-Change increment</w:t>
+      </w:r>
+    </w:p>
+    <w:p>
+      <w:pPr>
+        <w:pStyle w:val="ListParagraph"/>
+        <w:numPr>
+          <w:ilvl w:val="3"/>
+          <w:numId w:val="1"/>
+        </w:numPr>
+        <w:jc w:val="both"/>
+        <w:rPr>
+          <w:rFonts w:ascii="Arial" w:hAnsi="Arial" w:cs="Arial"/>
+          <w:sz w:val="24"/>
+          <w:szCs w:val="24"/>
+        </w:rPr>
+      </w:pPr>
+      <w:r>
+        <w:rPr>
+          <w:rFonts w:ascii="Arial" w:hAnsi="Arial" w:cs="Arial"/>
+          <w:sz w:val="24"/>
+          <w:szCs w:val="24"/>
+        </w:rPr>
+        <w:t>Sold</w:t>
+      </w:r>
+    </w:p>
+    <w:p>
+      <w:pPr>
+        <w:pStyle w:val="ListParagraph"/>
+        <w:numPr>
+          <w:ilvl w:val="3"/>
+          <w:numId w:val="1"/>
+        </w:numPr>
+        <w:jc w:val="both"/>
+        <w:rPr>
+          <w:rFonts w:ascii="Arial" w:hAnsi="Arial" w:cs="Arial"/>
+          <w:sz w:val="24"/>
+          <w:szCs w:val="24"/>
+        </w:rPr>
+      </w:pPr>
+      <w:r>
+        <w:rPr>
+          <w:rFonts w:ascii="Arial" w:hAnsi="Arial" w:cs="Arial"/>
+          <w:sz w:val="24"/>
+          <w:szCs w:val="24"/>
+        </w:rPr>
+        <w:t>Sold to</w:t>
+      </w:r>
+    </w:p>
+    <w:p>
+      <w:pPr>
+        <w:pStyle w:val="ListParagraph"/>
+        <w:numPr>
+          <w:ilvl w:val="3"/>
+          <w:numId w:val="1"/>
+        </w:numPr>
+        <w:jc w:val="both"/>
+        <w:rPr>
+          <w:rFonts w:ascii="Arial" w:hAnsi="Arial" w:cs="Arial"/>
+          <w:sz w:val="24"/>
+          <w:szCs w:val="24"/>
+        </w:rPr>
+      </w:pPr>
+      <w:r>
+        <w:rPr>
+          <w:rFonts w:ascii="Arial" w:hAnsi="Arial" w:cs="Arial"/>
+          <w:sz w:val="24"/>
+          <w:szCs w:val="24"/>
+        </w:rPr>
+        <w:t>Operation-Mark as sold</w:t>
+      </w:r>
+    </w:p>
+    <w:p>
+      <w:pPr>
+        <w:pStyle w:val="ListParagraph"/>
+        <w:numPr>
+          <w:ilvl w:val="1"/>
+          <w:numId w:val="1"/>
+        </w:numPr>
+        <w:jc w:val="both"/>
+        <w:rPr>
+          <w:rFonts w:ascii="Arial" w:hAnsi="Arial" w:cs="Arial"/>
+          <w:sz w:val="24"/>
+          <w:szCs w:val="24"/>
+        </w:rPr>
+      </w:pPr>
+      <w:r>
+        <w:rPr>
+          <w:rFonts w:ascii="Arial" w:hAnsi="Arial" w:cs="Arial"/>
+          <w:sz w:val="24"/>
+          <w:szCs w:val="24"/>
+        </w:rPr>
+        <w:t>Discuss your answers to b &amp; c with your tutor</w:t>
+      </w:r>
+    </w:p>
+    <w:p>
+      <w:pPr>
+        <w:pStyle w:val="ListParagraph"/>
+        <w:ind w:left="1440"/>
+        <w:jc w:val="both"/>
+        <w:rPr>
+          <w:rFonts w:ascii="Arial" w:hAnsi="Arial" w:cs="Arial"/>
+          <w:sz w:val="24"/>
+          <w:szCs w:val="24"/>
+        </w:rPr>
+      </w:pPr>
+    </w:p>
+    <w:p>
+      <w:pPr>
+        <w:pStyle w:val="ListParagraph"/>
+        <w:numPr>
+          <w:ilvl w:val="0"/>
+          <w:numId w:val="1"/>
+        </w:numPr>
+        <w:jc w:val="both"/>
+        <w:rPr>
+          <w:rFonts w:ascii="Arial" w:hAnsi="Arial" w:cs="Arial"/>
+          <w:sz w:val="24"/>
+          <w:szCs w:val="24"/>
+        </w:rPr>
+      </w:pPr>
+      <w:r>
+        <w:rPr>
+          <w:rFonts w:ascii="Arial" w:hAnsi="Arial" w:cs="Arial"/>
+          <w:sz w:val="24"/>
+          <w:szCs w:val="24"/>
+        </w:rPr>
+        <w:t>Read section 2.2- This section introduces a concept called Unified Modelling Language (UML). UML is collection of techniques for the analysis and design of software systems. At this stage w</w:t>
+      </w:r>
+      <w:bookmarkStart w:id="0" w:name="_GoBack"/>
+      <w:bookmarkEnd w:id="0"/>
+      <w:r>
+        <w:rPr>
+          <w:rFonts w:ascii="Arial" w:hAnsi="Arial" w:cs="Arial"/>
+          <w:sz w:val="24"/>
+          <w:szCs w:val="24"/>
+        </w:rPr>
+        <w:t xml:space="preserve">e’re not going to cover the UML process, </w:t>
+      </w:r>
+      <w:r>
+        <w:rPr>
+          <w:rFonts w:ascii="Arial" w:hAnsi="Arial" w:cs="Arial"/>
+          <w:sz w:val="24"/>
+          <w:szCs w:val="24"/>
+        </w:rPr>
+        <w:lastRenderedPageBreak/>
+        <w:t>but we will be covering Class Diagrams which are used to show the classes contained within an OO system. Work through activity 1.</w:t>
+      </w:r>
+    </w:p>
+    <w:p>
+      <w:pPr>
+        <w:pStyle w:val="ListParagraph"/>
+        <w:jc w:val="both"/>
+        <w:rPr>
+          <w:rFonts w:ascii="Arial" w:hAnsi="Arial" w:cs="Arial"/>
+          <w:sz w:val="24"/>
+          <w:szCs w:val="24"/>
+        </w:rPr>
+      </w:pPr>
+    </w:p>
+    <w:p>
+      <w:pPr>
+        <w:pStyle w:val="ListParagraph"/>
+        <w:numPr>
+          <w:ilvl w:val="0"/>
+          <w:numId w:val="1"/>
+        </w:numPr>
+        <w:jc w:val="both"/>
+        <w:rPr>
+          <w:rFonts w:ascii="Arial" w:hAnsi="Arial" w:cs="Arial"/>
+          <w:sz w:val="24"/>
+          <w:szCs w:val="24"/>
+        </w:rPr>
+      </w:pPr>
+      <w:r>
+        <w:rPr>
+          <w:rFonts w:ascii="Arial" w:hAnsi="Arial" w:cs="Arial"/>
+          <w:b/>
+          <w:sz w:val="24"/>
+          <w:szCs w:val="24"/>
+        </w:rPr>
+        <w:t>EXERCISE</w:t>
+      </w:r>
+      <w:r>
+        <w:rPr>
+          <w:rFonts w:ascii="Arial" w:hAnsi="Arial" w:cs="Arial"/>
+          <w:b/>
+          <w:sz w:val="24"/>
+          <w:szCs w:val="24"/>
+        </w:rPr>
+        <w:t xml:space="preserve"> </w:t>
+      </w:r>
+      <w:r>
+        <w:rPr>
+          <w:rFonts w:ascii="Arial" w:hAnsi="Arial" w:cs="Arial"/>
+          <w:b/>
+          <w:sz w:val="24"/>
+          <w:szCs w:val="24"/>
+        </w:rPr>
+        <w:t>3</w:t>
+      </w:r>
+    </w:p>
+    <w:p>
+      <w:pPr>
+        <w:pStyle w:val="ListParagraph"/>
+        <w:jc w:val="both"/>
+        <w:rPr>
+          <w:rFonts w:ascii="Arial" w:hAnsi="Arial" w:cs="Arial"/>
+          <w:sz w:val="24"/>
+          <w:szCs w:val="24"/>
+        </w:rPr>
+      </w:pPr>
+      <w:r>
+        <w:rPr>
+          <w:rFonts w:ascii="Arial" w:hAnsi="Arial" w:cs="Arial"/>
+          <w:sz w:val="24"/>
+          <w:szCs w:val="24"/>
+        </w:rPr>
+        <w:t>Use the UML notation to draw the classes identified in exercise 1, discuss this with your tutor.</w:t>
+      </w:r>
+    </w:p>
+    <w:p>
+      <w:pPr>
+        <w:pStyle w:val="ListParagraph"/>
+        <w:jc w:val="both"/>
+        <w:rPr>
+          <w:rFonts w:ascii="Arial" w:hAnsi="Arial" w:cs="Arial"/>
+          <w:sz w:val="24"/>
+          <w:szCs w:val="24"/>
+        </w:rPr>
+      </w:pPr>
+    </w:p>
+    <w:p>
+      <w:pPr>
+        <w:pStyle w:val="ListParagraph"/>
+        <w:numPr>
+          <w:ilvl w:val="0"/>
+          <w:numId w:val="1"/>
+        </w:numPr>
+        <w:jc w:val="both"/>
+        <w:rPr>
+          <w:rFonts w:ascii="Arial" w:hAnsi="Arial" w:cs="Arial"/>
+          <w:sz w:val="24"/>
+          <w:szCs w:val="24"/>
+        </w:rPr>
+      </w:pPr>
+      <w:r>
+        <w:rPr>
+          <w:rFonts w:ascii="Arial" w:hAnsi="Arial" w:cs="Arial"/>
+          <w:sz w:val="24"/>
+          <w:szCs w:val="24"/>
+        </w:rPr>
+        <w:t>Now read section 3.3 undertake the activities, discuss the answers with your tutor.</w:t>
+      </w:r>
+    </w:p>
+    <w:p>
+      <w:pPr>
+        <w:pStyle w:val="ListParagraph"/>
+        <w:jc w:val="both"/>
+        <w:rPr>
+          <w:rFonts w:ascii="Arial" w:hAnsi="Arial" w:cs="Arial"/>
+          <w:sz w:val="24"/>
+          <w:szCs w:val="24"/>
+        </w:rPr>
+      </w:pPr>
+    </w:p>
+    <w:p>
+      <w:pPr>
+        <w:pStyle w:val="ListParagraph"/>
+        <w:numPr>
+          <w:ilvl w:val="0"/>
+          <w:numId w:val="1"/>
+        </w:numPr>
+        <w:jc w:val="both"/>
+        <w:rPr>
+          <w:rFonts w:ascii="Arial" w:hAnsi="Arial" w:cs="Arial"/>
+          <w:sz w:val="24"/>
+          <w:szCs w:val="24"/>
+        </w:rPr>
+      </w:pPr>
+      <w:r>
+        <w:rPr>
+          <w:rFonts w:ascii="Arial" w:hAnsi="Arial" w:cs="Arial"/>
+          <w:b/>
+          <w:sz w:val="24"/>
+          <w:szCs w:val="24"/>
+        </w:rPr>
+        <w:t xml:space="preserve">EXERCISE </w:t>
+      </w:r>
+      <w:r>
+        <w:rPr>
+          <w:rFonts w:ascii="Arial" w:hAnsi="Arial" w:cs="Arial"/>
+          <w:b/>
+          <w:sz w:val="24"/>
+          <w:szCs w:val="24"/>
+        </w:rPr>
+        <w:t>4</w:t>
+      </w:r>
+    </w:p>
+    <w:p>
+      <w:pPr>
+        <w:pStyle w:val="ListParagraph"/>
+        <w:jc w:val="both"/>
+        <w:rPr>
+          <w:rFonts w:ascii="Arial" w:hAnsi="Arial" w:cs="Arial"/>
+          <w:sz w:val="24"/>
+          <w:szCs w:val="24"/>
+        </w:rPr>
+      </w:pPr>
+      <w:r>
+        <w:rPr>
+          <w:rFonts w:ascii="Arial" w:hAnsi="Arial" w:cs="Arial"/>
+          <w:sz w:val="24"/>
+          <w:szCs w:val="24"/>
+        </w:rPr>
+        <w:t>Look at the following scenario, identify the classes within it and draw the appropriate class diagram. Make use of inheritance.</w:t>
+      </w:r>
+    </w:p>
+    <w:p>
+      <w:pPr>
+        <w:pStyle w:val="ListParagraph"/>
+        <w:jc w:val="both"/>
+        <w:rPr>
+          <w:rFonts w:ascii="Arial" w:hAnsi="Arial" w:cs="Arial"/>
+          <w:sz w:val="24"/>
+          <w:szCs w:val="24"/>
+        </w:rPr>
+      </w:pPr>
+    </w:p>
+    <w:p>
+      <w:pPr>
+        <w:pStyle w:val="ListParagraph"/>
+        <w:jc w:val="both"/>
         <w:rPr>
           <w:rFonts w:ascii="Arial" w:hAnsi="Arial" w:cs="Arial"/>
           <w:i/>
@@ -172,9 +1694,7 @@
           <w:sz w:val="24"/>
           <w:szCs w:val="24"/>
         </w:rPr>
-        <w:t>just</w:t>
-      </w:r>
-      <w:proofErr w:type="gramEnd"/>
+      </w:pPr>
       <w:r>
         <w:rPr>
           <w:rFonts w:ascii="Arial" w:hAnsi="Arial" w:cs="Arial"/>
@@ -183,677 +1703,31 @@
           <w:sz w:val="24"/>
           <w:szCs w:val="24"/>
         </w:rPr>
-        <w:t xml:space="preserve"> finish them off in your own time. If you have any problems or questions email your tutor.</w:t>
-      </w:r>
-    </w:p>
-    <w:p>
-      <w:pPr>
-        <w:jc w:val="both"/>
-        <w:rPr>
-          <w:rFonts w:ascii="Arial" w:hAnsi="Arial" w:cs="Arial"/>
-          <w:sz w:val="24"/>
-          <w:szCs w:val="24"/>
-        </w:rPr>
-      </w:pPr>
-      <w:r>
-        <w:rPr>
-          <w:rFonts w:ascii="Arial" w:hAnsi="Arial" w:cs="Arial"/>
-          <w:sz w:val="24"/>
-          <w:szCs w:val="24"/>
-        </w:rPr>
-        <w:t>We will refer to this book during the module.</w:t>
-      </w:r>
-    </w:p>
-    <w:p>
-      <w:pPr>
-        <w:pStyle w:val="ListParagraph"/>
-        <w:numPr>
-          <w:ilvl w:val="0"/>
-          <w:numId w:val="1"/>
-        </w:numPr>
-        <w:jc w:val="both"/>
-        <w:rPr>
-          <w:rFonts w:ascii="Arial" w:hAnsi="Arial" w:cs="Arial"/>
-          <w:sz w:val="24"/>
-          <w:szCs w:val="24"/>
-        </w:rPr>
-      </w:pPr>
-      <w:r>
-        <w:rPr>
-          <w:rFonts w:ascii="Arial" w:hAnsi="Arial" w:cs="Arial"/>
-          <w:sz w:val="24"/>
-          <w:szCs w:val="24"/>
-        </w:rPr>
-        <w:t xml:space="preserve">Download the ClassExamples.ZIP file and unzip it. It should contain 10 C# projects. From within Visual Studio make sure that you select File-&gt;Open -&gt; Project / Solution and then </w:t>
-      </w:r>
-      <w:proofErr w:type="gramStart"/>
-      <w:r>
-        <w:rPr>
-          <w:rFonts w:ascii="Arial" w:hAnsi="Arial" w:cs="Arial"/>
-          <w:sz w:val="24"/>
-          <w:szCs w:val="24"/>
-        </w:rPr>
-        <w:t>select  “</w:t>
-      </w:r>
-      <w:proofErr w:type="gramEnd"/>
-      <w:r>
-        <w:rPr>
-          <w:rFonts w:ascii="Arial" w:hAnsi="Arial" w:cs="Arial"/>
-          <w:sz w:val="24"/>
-          <w:szCs w:val="24"/>
-        </w:rPr>
-        <w:t>Class Examples\Classes1\Classes.sln</w:t>
-      </w:r>
-      <w:r>
-        <w:rPr>
-          <w:rFonts w:ascii="Arial" w:hAnsi="Arial" w:cs="Arial"/>
-          <w:sz w:val="24"/>
-          <w:szCs w:val="24"/>
-        </w:rPr>
-        <w:t>”. All 10 example projects should load.</w:t>
-      </w:r>
-    </w:p>
-    <w:p>
-      <w:pPr>
-        <w:pStyle w:val="ListParagraph"/>
-        <w:jc w:val="both"/>
-        <w:rPr>
-          <w:rFonts w:ascii="Arial" w:hAnsi="Arial" w:cs="Arial"/>
-          <w:sz w:val="24"/>
-          <w:szCs w:val="24"/>
-        </w:rPr>
-      </w:pPr>
-    </w:p>
-    <w:p>
-      <w:pPr>
-        <w:pStyle w:val="ListParagraph"/>
-        <w:numPr>
-          <w:ilvl w:val="0"/>
-          <w:numId w:val="1"/>
-        </w:numPr>
-        <w:jc w:val="both"/>
-        <w:rPr>
-          <w:rFonts w:ascii="Arial" w:hAnsi="Arial" w:cs="Arial"/>
-          <w:sz w:val="24"/>
-          <w:szCs w:val="24"/>
-        </w:rPr>
-      </w:pPr>
-      <w:r>
+        <w:t>ENU Properties have a number of properties that they rent out. All properties have an address (number, street, postcode) all properties have rent collected each month. Residential properties also have a landlord registration number associated with them, as well as a number of bedrooms. Residential properties with more than 2 bedrooms as classed as multiple occupancy and have a fire inspection id and renewal date associated with them. Commercial properties are classed as retail, warehouse or office and have size (square meters associated with them).</w:t>
+      </w:r>
+    </w:p>
+    <w:p>
+      <w:pPr>
+        <w:pStyle w:val="ListParagraph"/>
+        <w:jc w:val="both"/>
+        <w:rPr>
+          <w:rFonts w:ascii="Arial" w:hAnsi="Arial" w:cs="Arial"/>
+          <w:sz w:val="24"/>
+          <w:szCs w:val="24"/>
+        </w:rPr>
+      </w:pPr>
+    </w:p>
+    <w:p>
+      <w:pPr>
+        <w:pStyle w:val="ListParagraph"/>
+        <w:jc w:val="center"/>
         <w:rPr>
           <w:rFonts w:ascii="Arial" w:hAnsi="Arial" w:cs="Arial"/>
           <w:b/>
-          <w:bCs/>
-          <w:sz w:val="24"/>
-          <w:szCs w:val="24"/>
-        </w:rPr>
-        <w:t>EXERCISE 1</w:t>
-      </w:r>
-    </w:p>
-    <w:p>
-      <w:pPr>
-        <w:pStyle w:val="ListParagraph"/>
-        <w:rPr>
-          <w:rFonts w:ascii="Arial" w:hAnsi="Arial" w:cs="Arial"/>
-          <w:sz w:val="24"/>
-          <w:szCs w:val="24"/>
-        </w:rPr>
-      </w:pPr>
-    </w:p>
-    <w:p>
-      <w:pPr>
-        <w:pStyle w:val="ListParagraph"/>
-        <w:jc w:val="both"/>
-        <w:rPr>
-          <w:rFonts w:ascii="Arial" w:hAnsi="Arial" w:cs="Arial"/>
-          <w:sz w:val="24"/>
-          <w:szCs w:val="24"/>
-        </w:rPr>
-      </w:pPr>
-      <w:r>
-        <w:rPr>
-          <w:rFonts w:ascii="Arial" w:hAnsi="Arial" w:cs="Arial"/>
-          <w:sz w:val="24"/>
-          <w:szCs w:val="24"/>
-        </w:rPr>
-        <w:t>Examine each project in turn, carry out the tasks contained in the comments within the code.</w:t>
-      </w:r>
-    </w:p>
-    <w:p>
-      <w:pPr>
-        <w:pStyle w:val="ListParagraph"/>
-        <w:jc w:val="both"/>
-        <w:rPr>
-          <w:rFonts w:ascii="Arial" w:hAnsi="Arial" w:cs="Arial"/>
-          <w:sz w:val="24"/>
-          <w:szCs w:val="24"/>
-        </w:rPr>
-      </w:pPr>
-    </w:p>
-    <w:p>
-      <w:pPr>
-        <w:pStyle w:val="ListParagraph"/>
-        <w:numPr>
-          <w:ilvl w:val="0"/>
-          <w:numId w:val="1"/>
-        </w:numPr>
-        <w:jc w:val="both"/>
-        <w:rPr>
-          <w:rFonts w:ascii="Arial" w:hAnsi="Arial" w:cs="Arial"/>
-          <w:sz w:val="24"/>
-          <w:szCs w:val="24"/>
-        </w:rPr>
-      </w:pPr>
-      <w:r>
-        <w:rPr>
-          <w:rFonts w:ascii="Arial" w:hAnsi="Arial" w:cs="Arial"/>
-          <w:sz w:val="24"/>
-          <w:szCs w:val="24"/>
-        </w:rPr>
-        <w:t>Starting on page 16</w:t>
-      </w:r>
-      <w:r>
-        <w:rPr>
-          <w:rFonts w:ascii="Arial" w:hAnsi="Arial" w:cs="Arial"/>
-          <w:sz w:val="24"/>
-          <w:szCs w:val="24"/>
-        </w:rPr>
-        <w:t xml:space="preserve"> of the E-</w:t>
-      </w:r>
-      <w:proofErr w:type="gramStart"/>
-      <w:r>
-        <w:rPr>
-          <w:rFonts w:ascii="Arial" w:hAnsi="Arial" w:cs="Arial"/>
-          <w:sz w:val="24"/>
-          <w:szCs w:val="24"/>
-        </w:rPr>
-        <w:t xml:space="preserve">Book </w:t>
-      </w:r>
-      <w:r>
-        <w:rPr>
-          <w:rFonts w:ascii="Arial" w:hAnsi="Arial" w:cs="Arial"/>
-          <w:sz w:val="24"/>
-          <w:szCs w:val="24"/>
-        </w:rPr>
-        <w:t xml:space="preserve"> read</w:t>
-      </w:r>
-      <w:proofErr w:type="gramEnd"/>
-      <w:r>
-        <w:rPr>
-          <w:rFonts w:ascii="Arial" w:hAnsi="Arial" w:cs="Arial"/>
-          <w:sz w:val="24"/>
-          <w:szCs w:val="24"/>
-        </w:rPr>
-        <w:t xml:space="preserve"> section 1.4  and undertake activities 4-7, write down your answers and discuss them with your tutor.</w:t>
-      </w:r>
-    </w:p>
-    <w:p>
-      <w:pPr>
-        <w:pStyle w:val="ListParagraph"/>
-        <w:jc w:val="both"/>
-        <w:rPr>
-          <w:rFonts w:ascii="Arial" w:hAnsi="Arial" w:cs="Arial"/>
-          <w:sz w:val="24"/>
-          <w:szCs w:val="24"/>
-        </w:rPr>
-      </w:pPr>
-    </w:p>
-    <w:p>
-      <w:pPr>
-        <w:pStyle w:val="ListParagraph"/>
-        <w:numPr>
-          <w:ilvl w:val="0"/>
-          <w:numId w:val="1"/>
-        </w:numPr>
-        <w:jc w:val="both"/>
-        <w:rPr>
-          <w:rFonts w:ascii="Arial" w:hAnsi="Arial" w:cs="Arial"/>
-          <w:sz w:val="24"/>
-          <w:szCs w:val="24"/>
-        </w:rPr>
-      </w:pPr>
-      <w:r>
-        <w:rPr>
-          <w:rFonts w:ascii="Arial" w:hAnsi="Arial" w:cs="Arial"/>
-          <w:sz w:val="24"/>
-          <w:szCs w:val="24"/>
-        </w:rPr>
-        <w:t>Now read section 1.5 and work through activities 8-11</w:t>
-      </w:r>
-    </w:p>
-    <w:p>
-      <w:pPr>
-        <w:pStyle w:val="ListParagraph"/>
-        <w:rPr>
-          <w:rFonts w:ascii="Arial" w:hAnsi="Arial" w:cs="Arial"/>
-          <w:sz w:val="24"/>
-          <w:szCs w:val="24"/>
-        </w:rPr>
-      </w:pPr>
-    </w:p>
-    <w:p>
-      <w:pPr>
-        <w:pStyle w:val="ListParagraph"/>
-        <w:jc w:val="both"/>
-        <w:rPr>
-          <w:rFonts w:ascii="Arial" w:hAnsi="Arial" w:cs="Arial"/>
-          <w:sz w:val="24"/>
-          <w:szCs w:val="24"/>
-        </w:rPr>
-      </w:pPr>
-    </w:p>
-    <w:p>
-      <w:pPr>
-        <w:pStyle w:val="ListParagraph"/>
-        <w:numPr>
-          <w:ilvl w:val="0"/>
-          <w:numId w:val="1"/>
-        </w:numPr>
-        <w:jc w:val="both"/>
-        <w:rPr>
-          <w:rFonts w:ascii="Arial" w:hAnsi="Arial" w:cs="Arial"/>
-          <w:b/>
-          <w:sz w:val="24"/>
-          <w:szCs w:val="24"/>
-        </w:rPr>
-      </w:pPr>
-      <w:r>
-        <w:rPr>
-          <w:rFonts w:ascii="Arial" w:hAnsi="Arial" w:cs="Arial"/>
-          <w:b/>
-          <w:sz w:val="24"/>
-          <w:szCs w:val="24"/>
-        </w:rPr>
-        <w:t>EXERCISE</w:t>
-      </w:r>
-      <w:r>
-        <w:rPr>
-          <w:rFonts w:ascii="Arial" w:hAnsi="Arial" w:cs="Arial"/>
-          <w:b/>
-          <w:sz w:val="24"/>
-          <w:szCs w:val="24"/>
-        </w:rPr>
-        <w:t xml:space="preserve"> 2</w:t>
-      </w:r>
-    </w:p>
-    <w:p>
-      <w:pPr>
-        <w:pStyle w:val="ListParagraph"/>
-        <w:numPr>
-          <w:ilvl w:val="1"/>
-          <w:numId w:val="1"/>
-        </w:numPr>
-        <w:jc w:val="both"/>
-        <w:rPr>
-          <w:rFonts w:ascii="Arial" w:hAnsi="Arial" w:cs="Arial"/>
-          <w:sz w:val="24"/>
-          <w:szCs w:val="24"/>
-        </w:rPr>
-      </w:pPr>
-      <w:r>
-        <w:rPr>
-          <w:rFonts w:ascii="Arial" w:hAnsi="Arial" w:cs="Arial"/>
-          <w:sz w:val="24"/>
-          <w:szCs w:val="24"/>
-        </w:rPr>
-        <w:t xml:space="preserve">Within an auction a number of items may be sold, each item has a lot number (unique id), a description, </w:t>
-      </w:r>
-      <w:r>
-        <w:rPr>
-          <w:rFonts w:ascii="Arial" w:hAnsi="Arial" w:cs="Arial"/>
-          <w:sz w:val="24"/>
-          <w:szCs w:val="24"/>
-        </w:rPr>
-        <w:t>its</w:t>
-      </w:r>
-      <w:r>
-        <w:rPr>
-          <w:rFonts w:ascii="Arial" w:hAnsi="Arial" w:cs="Arial"/>
-          <w:sz w:val="24"/>
-          <w:szCs w:val="24"/>
-        </w:rPr>
-        <w:t xml:space="preserve"> reserved price and the current price. When bidding is opened on an item, bidders may submit a bid. At some point the auctioneer will close the bidding on the item </w:t>
-      </w:r>
-      <w:r>
-        <w:rPr>
-          <w:rFonts w:ascii="Arial" w:hAnsi="Arial" w:cs="Arial"/>
-          <w:sz w:val="24"/>
-          <w:szCs w:val="24"/>
-        </w:rPr>
-        <w:t>and the item will sold to the highest bidder.</w:t>
-      </w:r>
-    </w:p>
-    <w:p>
-      <w:pPr>
-        <w:pStyle w:val="ListParagraph"/>
-        <w:numPr>
-          <w:ilvl w:val="1"/>
-          <w:numId w:val="1"/>
-        </w:numPr>
-        <w:jc w:val="both"/>
-        <w:rPr>
-          <w:rFonts w:ascii="Arial" w:hAnsi="Arial" w:cs="Arial"/>
-          <w:sz w:val="24"/>
-          <w:szCs w:val="24"/>
-        </w:rPr>
-      </w:pPr>
-      <w:r>
-        <w:rPr>
-          <w:rFonts w:ascii="Arial" w:hAnsi="Arial" w:cs="Arial"/>
-          <w:sz w:val="24"/>
-          <w:szCs w:val="24"/>
-        </w:rPr>
-        <w:t>Identify the objects in the above scenario.</w:t>
-      </w:r>
-    </w:p>
-    <w:p>
-      <w:pPr>
-        <w:pStyle w:val="ListParagraph"/>
-        <w:numPr>
-          <w:ilvl w:val="1"/>
-          <w:numId w:val="1"/>
-        </w:numPr>
-        <w:jc w:val="both"/>
-        <w:rPr>
-          <w:rFonts w:ascii="Arial" w:hAnsi="Arial" w:cs="Arial"/>
-          <w:sz w:val="24"/>
-          <w:szCs w:val="24"/>
-        </w:rPr>
-      </w:pPr>
-      <w:r>
-        <w:rPr>
-          <w:rFonts w:ascii="Arial" w:hAnsi="Arial" w:cs="Arial"/>
-          <w:sz w:val="24"/>
-          <w:szCs w:val="24"/>
-        </w:rPr>
-        <w:t>For each object identified in part b, suggest attributes and operations (methods).</w:t>
-      </w:r>
-    </w:p>
-    <w:p>
-      <w:pPr>
-        <w:pStyle w:val="ListParagraph"/>
-        <w:numPr>
-          <w:ilvl w:val="1"/>
-          <w:numId w:val="1"/>
-        </w:numPr>
-        <w:jc w:val="both"/>
-        <w:rPr>
-          <w:rFonts w:ascii="Arial" w:hAnsi="Arial" w:cs="Arial"/>
-          <w:sz w:val="24"/>
-          <w:szCs w:val="24"/>
-        </w:rPr>
-      </w:pPr>
-      <w:r>
-        <w:rPr>
-          <w:rFonts w:ascii="Arial" w:hAnsi="Arial" w:cs="Arial"/>
-          <w:sz w:val="24"/>
-          <w:szCs w:val="24"/>
-        </w:rPr>
-        <w:t>Discuss your answers to b &amp; c with your tutor</w:t>
-      </w:r>
-    </w:p>
-    <w:p>
-      <w:pPr>
-        <w:pStyle w:val="ListParagraph"/>
-        <w:ind w:left="1440"/>
-        <w:jc w:val="both"/>
-        <w:rPr>
-          <w:rFonts w:ascii="Arial" w:hAnsi="Arial" w:cs="Arial"/>
-          <w:sz w:val="24"/>
-          <w:szCs w:val="24"/>
-        </w:rPr>
-      </w:pPr>
-    </w:p>
-    <w:p>
-      <w:pPr>
-        <w:pStyle w:val="ListParagraph"/>
-        <w:numPr>
-          <w:ilvl w:val="0"/>
-          <w:numId w:val="1"/>
-        </w:numPr>
-        <w:jc w:val="both"/>
-        <w:rPr>
-          <w:rFonts w:ascii="Arial" w:hAnsi="Arial" w:cs="Arial"/>
-          <w:sz w:val="24"/>
-          <w:szCs w:val="24"/>
-        </w:rPr>
-      </w:pPr>
-      <w:r>
-        <w:rPr>
-          <w:rFonts w:ascii="Arial" w:hAnsi="Arial" w:cs="Arial"/>
-          <w:sz w:val="24"/>
-          <w:szCs w:val="24"/>
-        </w:rPr>
-        <w:lastRenderedPageBreak/>
-        <w:t>Read section 2.2- This section introduces a concept called Unified Modelling Language (UML). UML is collection of techniques for the analysis and design of software systems. At this stage we’re not going to cover the UML process, but we will be covering Class Diagrams which are used to show the classes contained within an OO system. Work through activity 1.</w:t>
-      </w:r>
-    </w:p>
-    <w:p>
-      <w:pPr>
-        <w:pStyle w:val="ListParagraph"/>
-        <w:jc w:val="both"/>
-        <w:rPr>
-          <w:rFonts w:ascii="Arial" w:hAnsi="Arial" w:cs="Arial"/>
-          <w:sz w:val="24"/>
-          <w:szCs w:val="24"/>
-        </w:rPr>
-      </w:pPr>
-    </w:p>
-    <w:p>
-      <w:pPr>
-        <w:pStyle w:val="ListParagraph"/>
-        <w:numPr>
-          <w:ilvl w:val="0"/>
-          <w:numId w:val="1"/>
-        </w:numPr>
-        <w:jc w:val="both"/>
-        <w:rPr>
-          <w:rFonts w:ascii="Arial" w:hAnsi="Arial" w:cs="Arial"/>
-          <w:sz w:val="24"/>
-          <w:szCs w:val="24"/>
-        </w:rPr>
-      </w:pPr>
-      <w:r>
-        <w:rPr>
-          <w:rFonts w:ascii="Arial" w:hAnsi="Arial" w:cs="Arial"/>
-          <w:b/>
-          <w:sz w:val="24"/>
-          <w:szCs w:val="24"/>
-        </w:rPr>
-        <w:t>EXERCISE</w:t>
-      </w:r>
-      <w:r>
-        <w:rPr>
-          <w:rFonts w:ascii="Arial" w:hAnsi="Arial" w:cs="Arial"/>
-          <w:b/>
-          <w:sz w:val="24"/>
-          <w:szCs w:val="24"/>
-        </w:rPr>
-        <w:t xml:space="preserve"> </w:t>
-      </w:r>
-      <w:r>
-        <w:rPr>
-          <w:rFonts w:ascii="Arial" w:hAnsi="Arial" w:cs="Arial"/>
-          <w:b/>
-          <w:sz w:val="24"/>
-          <w:szCs w:val="24"/>
-        </w:rPr>
-        <w:t>3</w:t>
-      </w:r>
-    </w:p>
-    <w:p>
-      <w:pPr>
-        <w:pStyle w:val="ListParagraph"/>
-        <w:jc w:val="both"/>
-        <w:rPr>
-          <w:rFonts w:ascii="Arial" w:hAnsi="Arial" w:cs="Arial"/>
-          <w:sz w:val="24"/>
-          <w:szCs w:val="24"/>
-        </w:rPr>
-      </w:pPr>
-      <w:r>
-        <w:rPr>
-          <w:rFonts w:ascii="Arial" w:hAnsi="Arial" w:cs="Arial"/>
-          <w:sz w:val="24"/>
-          <w:szCs w:val="24"/>
-        </w:rPr>
-        <w:t>Use the UML notation to draw the classes identified in exercise 1, discuss this with your tutor.</w:t>
-      </w:r>
-    </w:p>
-    <w:p>
-      <w:pPr>
-        <w:pStyle w:val="ListParagraph"/>
-        <w:jc w:val="both"/>
-        <w:rPr>
-          <w:rFonts w:ascii="Arial" w:hAnsi="Arial" w:cs="Arial"/>
-          <w:sz w:val="24"/>
-          <w:szCs w:val="24"/>
-        </w:rPr>
-      </w:pPr>
-    </w:p>
-    <w:p>
-      <w:pPr>
-        <w:pStyle w:val="ListParagraph"/>
-        <w:numPr>
-          <w:ilvl w:val="0"/>
-          <w:numId w:val="1"/>
-        </w:numPr>
-        <w:jc w:val="both"/>
-        <w:rPr>
-          <w:rFonts w:ascii="Arial" w:hAnsi="Arial" w:cs="Arial"/>
-          <w:sz w:val="24"/>
-          <w:szCs w:val="24"/>
-        </w:rPr>
-      </w:pPr>
-      <w:r>
-        <w:rPr>
-          <w:rFonts w:ascii="Arial" w:hAnsi="Arial" w:cs="Arial"/>
-          <w:sz w:val="24"/>
-          <w:szCs w:val="24"/>
-        </w:rPr>
-        <w:t>Now read section 3.3 undertake the activities, discuss the answers with your tutor.</w:t>
-      </w:r>
-    </w:p>
-    <w:p>
-      <w:pPr>
-        <w:pStyle w:val="ListParagraph"/>
-        <w:jc w:val="both"/>
-        <w:rPr>
-          <w:rFonts w:ascii="Arial" w:hAnsi="Arial" w:cs="Arial"/>
-          <w:sz w:val="24"/>
-          <w:szCs w:val="24"/>
-        </w:rPr>
-      </w:pPr>
-    </w:p>
-    <w:p>
-      <w:pPr>
-        <w:pStyle w:val="ListParagraph"/>
-        <w:numPr>
-          <w:ilvl w:val="0"/>
-          <w:numId w:val="1"/>
-        </w:numPr>
-        <w:jc w:val="both"/>
-        <w:rPr>
-          <w:rFonts w:ascii="Arial" w:hAnsi="Arial" w:cs="Arial"/>
-          <w:sz w:val="24"/>
-          <w:szCs w:val="24"/>
-        </w:rPr>
-      </w:pPr>
-      <w:r>
-        <w:rPr>
-          <w:rFonts w:ascii="Arial" w:hAnsi="Arial" w:cs="Arial"/>
-          <w:b/>
-          <w:sz w:val="24"/>
-          <w:szCs w:val="24"/>
-        </w:rPr>
-        <w:t xml:space="preserve">EXERCISE </w:t>
-      </w:r>
-      <w:r>
-        <w:rPr>
-          <w:rFonts w:ascii="Arial" w:hAnsi="Arial" w:cs="Arial"/>
-          <w:b/>
-          <w:sz w:val="24"/>
-          <w:szCs w:val="24"/>
-        </w:rPr>
-        <w:t>4</w:t>
-      </w:r>
-    </w:p>
-    <w:p>
-      <w:pPr>
-        <w:pStyle w:val="ListParagraph"/>
-        <w:jc w:val="both"/>
-        <w:rPr>
-          <w:rFonts w:ascii="Arial" w:hAnsi="Arial" w:cs="Arial"/>
-          <w:sz w:val="24"/>
-          <w:szCs w:val="24"/>
-        </w:rPr>
-      </w:pPr>
-      <w:r>
-        <w:rPr>
-          <w:rFonts w:ascii="Arial" w:hAnsi="Arial" w:cs="Arial"/>
-          <w:sz w:val="24"/>
-          <w:szCs w:val="24"/>
-        </w:rPr>
-        <w:t>Look at the following scenario, identify the classes within it and draw the appropriate class diagram. Make use of inheritance.</w:t>
-      </w:r>
-    </w:p>
-    <w:p>
-      <w:pPr>
-        <w:pStyle w:val="ListParagraph"/>
-        <w:jc w:val="both"/>
-        <w:rPr>
-          <w:rFonts w:ascii="Arial" w:hAnsi="Arial" w:cs="Arial"/>
-          <w:sz w:val="24"/>
-          <w:szCs w:val="24"/>
-        </w:rPr>
-      </w:pPr>
-    </w:p>
-    <w:p>
-      <w:pPr>
-        <w:pStyle w:val="ListParagraph"/>
-        <w:jc w:val="both"/>
-        <w:rPr>
-          <w:rFonts w:ascii="Arial" w:hAnsi="Arial" w:cs="Arial"/>
-          <w:i/>
-          <w:iCs/>
-          <w:sz w:val="24"/>
-          <w:szCs w:val="24"/>
-        </w:rPr>
-      </w:pPr>
-      <w:r>
-        <w:rPr>
-          <w:rFonts w:ascii="Arial" w:hAnsi="Arial" w:cs="Arial"/>
-          <w:i/>
-          <w:iCs/>
-          <w:sz w:val="24"/>
-          <w:szCs w:val="24"/>
-        </w:rPr>
-        <w:t>ENU Properties have a number of properties that they rent out. All properties have an address (number, street, postcode) all properties have rent collected each month. Residential properties also have a landlord registration number associated with them, as well as a number of bedrooms. Residential properties with more than 2 bedrooms as classed as multiple occupancy and have a fire inspection id and renewal date associated with them. Commercial properties are classed as retail, warehouse or office and have size (square meters associated with them).</w:t>
-      </w:r>
-    </w:p>
-    <w:p>
-      <w:pPr>
-        <w:pStyle w:val="ListParagraph"/>
-        <w:jc w:val="both"/>
-        <w:rPr>
-          <w:rFonts w:ascii="Arial" w:hAnsi="Arial" w:cs="Arial"/>
-          <w:sz w:val="24"/>
-          <w:szCs w:val="24"/>
-        </w:rPr>
-      </w:pPr>
-    </w:p>
-    <w:p>
-      <w:pPr>
-        <w:pStyle w:val="ListParagraph"/>
-        <w:jc w:val="center"/>
-        <w:rPr>
-          <w:rFonts w:ascii="Arial" w:hAnsi="Arial" w:cs="Arial"/>
-          <w:b/>
-          <w:sz w:val="24"/>
-          <w:szCs w:val="24"/>
-        </w:rPr>
-      </w:pPr>
-      <w:bookmarkStart w:id="0" w:name="_GoBack"/>
-      <w:bookmarkEnd w:id="0"/>
+          <w:sz w:val="24"/>
+          <w:szCs w:val="24"/>
+        </w:rPr>
+      </w:pPr>
       <w:r>
         <w:rPr>
           <w:rFonts w:ascii="Arial" w:hAnsi="Arial" w:cs="Arial"/>
@@ -934,47 +1808,7 @@
           <w:sz w:val="24"/>
           <w:szCs w:val="24"/>
         </w:rPr>
-        <w:t xml:space="preserve">Make sure that you know how to use the Debugging tools in Visual Studio </w:t>
-      </w:r>
-      <w:proofErr w:type="gramStart"/>
-      <w:r>
-        <w:rPr>
-          <w:rFonts w:ascii="Arial" w:eastAsia="Arial" w:hAnsi="Arial" w:cs="Arial"/>
-          <w:color w:val="000000"/>
-          <w:sz w:val="24"/>
-          <w:szCs w:val="24"/>
-        </w:rPr>
-        <w:t>to  “</w:t>
-      </w:r>
-      <w:proofErr w:type="gramEnd"/>
-      <w:r>
-        <w:rPr>
-          <w:rFonts w:ascii="Arial" w:eastAsia="Arial" w:hAnsi="Arial" w:cs="Arial"/>
-          <w:color w:val="000000"/>
-          <w:sz w:val="24"/>
-          <w:szCs w:val="24"/>
-        </w:rPr>
-        <w:t xml:space="preserve">Step Into” the code and see the order that each line of code is run in. Press F11 to Step </w:t>
-      </w:r>
-      <w:proofErr w:type="gramStart"/>
-      <w:r>
-        <w:rPr>
-          <w:rFonts w:ascii="Arial" w:eastAsia="Arial" w:hAnsi="Arial" w:cs="Arial"/>
-          <w:color w:val="000000"/>
-          <w:sz w:val="24"/>
-          <w:szCs w:val="24"/>
-        </w:rPr>
-        <w:t>Into</w:t>
-      </w:r>
-      <w:proofErr w:type="gramEnd"/>
-      <w:r>
-        <w:rPr>
-          <w:rFonts w:ascii="Arial" w:eastAsia="Arial" w:hAnsi="Arial" w:cs="Arial"/>
-          <w:color w:val="000000"/>
-          <w:sz w:val="24"/>
-          <w:szCs w:val="24"/>
-        </w:rPr>
-        <w:t xml:space="preserve"> the Code line by line. Right Click on Variables to “Add Watch” and see how each variable's values change as the program runs (and their scope). Watch the video Video3-1.wmv for a demo.</w:t>
+        <w:t>Make sure that you know how to use the Debugging tools in Visual Studio to  “Step Into” the code and see the order that each line of code is run in. Press F11 to Step Into the Code line by line. Right Click on Variables to “Add Watch” and see how each variable's values change as the program runs (and their scope). Watch the video Video3-1.wmv for a demo.</w:t>
       </w:r>
     </w:p>
     <w:p>
@@ -1011,25 +1845,7 @@
           <w:sz w:val="24"/>
           <w:szCs w:val="24"/>
         </w:rPr>
-        <w:t xml:space="preserve">In the Solution Explorer Window right click on the Method 1 project and select “Set as </w:t>
-      </w:r>
-      <w:proofErr w:type="spellStart"/>
-      <w:r>
-        <w:rPr>
-          <w:rFonts w:ascii="Arial" w:hAnsi="Arial" w:cs="Arial"/>
-          <w:sz w:val="24"/>
-          <w:szCs w:val="24"/>
-        </w:rPr>
-        <w:t>startup</w:t>
-      </w:r>
-      <w:proofErr w:type="spellEnd"/>
-      <w:r>
-        <w:rPr>
-          <w:rFonts w:ascii="Arial" w:hAnsi="Arial" w:cs="Arial"/>
-          <w:sz w:val="24"/>
-          <w:szCs w:val="24"/>
-        </w:rPr>
-        <w:t xml:space="preserve"> project”. In the file M1.cs </w:t>
+        <w:t xml:space="preserve">In the Solution Explorer Window right click on the Method 1 project and select “Set as startup project”. In the file M1.cs </w:t>
       </w:r>
       <w:r>
         <w:rPr>
@@ -1048,27 +1864,7 @@
           <w:sz w:val="24"/>
           <w:szCs w:val="24"/>
         </w:rPr>
-        <w:t xml:space="preserve">dd a few more </w:t>
-      </w:r>
-      <w:proofErr w:type="spellStart"/>
-      <w:r>
-        <w:rPr>
-          <w:rFonts w:ascii="Arial" w:eastAsia="Arial" w:hAnsi="Arial" w:cs="Arial"/>
-          <w:color w:val="000000"/>
-          <w:sz w:val="24"/>
-          <w:szCs w:val="24"/>
-        </w:rPr>
-        <w:t>SayHello</w:t>
-      </w:r>
-      <w:proofErr w:type="spellEnd"/>
-      <w:r>
-        <w:rPr>
-          <w:rFonts w:ascii="Arial" w:eastAsia="Arial" w:hAnsi="Arial" w:cs="Arial"/>
-          <w:color w:val="000000"/>
-          <w:sz w:val="24"/>
-          <w:szCs w:val="24"/>
-        </w:rPr>
-        <w:t>(); lines to demonstrate stepping into</w:t>
+        <w:t>dd a few more SayHello(); lines to demonstrate stepping into</w:t>
       </w:r>
     </w:p>
     <w:p>
@@ -1115,161 +1911,70 @@
           <w:sz w:val="24"/>
           <w:szCs w:val="24"/>
         </w:rPr>
+        <w:t xml:space="preserve">Note: </w:t>
+      </w:r>
+      <w:r>
+        <w:rPr>
+          <w:rFonts w:ascii="Arial" w:hAnsi="Arial" w:cs="Arial"/>
+          <w:color w:val="000000"/>
+          <w:sz w:val="24"/>
+          <w:szCs w:val="24"/>
+        </w:rPr>
+        <w:tab/>
+        <w:t>The main  method always executes first</w:t>
+      </w:r>
+    </w:p>
+    <w:p>
+      <w:pPr>
+        <w:autoSpaceDE w:val="0"/>
+        <w:ind w:left="360"/>
+        <w:rPr>
+          <w:rFonts w:ascii="Arial" w:hAnsi="Arial" w:cs="Arial"/>
+          <w:color w:val="000000"/>
+          <w:sz w:val="24"/>
+          <w:szCs w:val="24"/>
+        </w:rPr>
+      </w:pPr>
+      <w:r>
+        <w:rPr>
+          <w:rFonts w:ascii="Arial" w:hAnsi="Arial" w:cs="Arial"/>
+          <w:color w:val="000000"/>
+          <w:sz w:val="24"/>
+          <w:szCs w:val="24"/>
+        </w:rPr>
+        <w:tab/>
+      </w:r>
+      <w:r>
+        <w:rPr>
+          <w:rFonts w:ascii="Arial" w:hAnsi="Arial" w:cs="Arial"/>
+          <w:color w:val="000000"/>
+          <w:sz w:val="24"/>
+          <w:szCs w:val="24"/>
+        </w:rPr>
+        <w:tab/>
+        <w:t>Then it calls  the SayHello() method</w:t>
+      </w:r>
+    </w:p>
+    <w:p>
+      <w:pPr>
+        <w:autoSpaceDE w:val="0"/>
+        <w:ind w:left="1440"/>
+        <w:rPr>
+          <w:rFonts w:ascii="Arial" w:hAnsi="Arial" w:cs="Arial"/>
+          <w:color w:val="000000"/>
+          <w:sz w:val="24"/>
+          <w:szCs w:val="24"/>
+        </w:rPr>
+      </w:pPr>
+      <w:r>
+        <w:rPr>
+          <w:rFonts w:ascii="Arial" w:hAnsi="Arial" w:cs="Arial"/>
+          <w:color w:val="000000"/>
+          <w:sz w:val="24"/>
+          <w:szCs w:val="24"/>
+        </w:rPr>
         <w:lastRenderedPageBreak/>
-        <w:t xml:space="preserve">Note: </w:t>
-      </w:r>
-      <w:r>
-        <w:rPr>
-          <w:rFonts w:ascii="Arial" w:hAnsi="Arial" w:cs="Arial"/>
-          <w:color w:val="000000"/>
-          <w:sz w:val="24"/>
-          <w:szCs w:val="24"/>
-        </w:rPr>
-        <w:tab/>
-        <w:t xml:space="preserve">The </w:t>
-      </w:r>
-      <w:proofErr w:type="gramStart"/>
-      <w:r>
-        <w:rPr>
-          <w:rFonts w:ascii="Arial" w:hAnsi="Arial" w:cs="Arial"/>
-          <w:color w:val="000000"/>
-          <w:sz w:val="24"/>
-          <w:szCs w:val="24"/>
-        </w:rPr>
-        <w:t>main  method</w:t>
-      </w:r>
-      <w:proofErr w:type="gramEnd"/>
-      <w:r>
-        <w:rPr>
-          <w:rFonts w:ascii="Arial" w:hAnsi="Arial" w:cs="Arial"/>
-          <w:color w:val="000000"/>
-          <w:sz w:val="24"/>
-          <w:szCs w:val="24"/>
-        </w:rPr>
-        <w:t xml:space="preserve"> always executes first</w:t>
-      </w:r>
-    </w:p>
-    <w:p>
-      <w:pPr>
-        <w:autoSpaceDE w:val="0"/>
-        <w:ind w:left="360"/>
-        <w:rPr>
-          <w:rFonts w:ascii="Arial" w:hAnsi="Arial" w:cs="Arial"/>
-          <w:color w:val="000000"/>
-          <w:sz w:val="24"/>
-          <w:szCs w:val="24"/>
-        </w:rPr>
-      </w:pPr>
-      <w:r>
-        <w:rPr>
-          <w:rFonts w:ascii="Arial" w:hAnsi="Arial" w:cs="Arial"/>
-          <w:color w:val="000000"/>
-          <w:sz w:val="24"/>
-          <w:szCs w:val="24"/>
-        </w:rPr>
-        <w:tab/>
-      </w:r>
-      <w:r>
-        <w:rPr>
-          <w:rFonts w:ascii="Arial" w:hAnsi="Arial" w:cs="Arial"/>
-          <w:color w:val="000000"/>
-          <w:sz w:val="24"/>
-          <w:szCs w:val="24"/>
-        </w:rPr>
-        <w:tab/>
-        <w:t xml:space="preserve">Then it </w:t>
-      </w:r>
-      <w:proofErr w:type="gramStart"/>
-      <w:r>
-        <w:rPr>
-          <w:rFonts w:ascii="Arial" w:hAnsi="Arial" w:cs="Arial"/>
-          <w:color w:val="000000"/>
-          <w:sz w:val="24"/>
-          <w:szCs w:val="24"/>
-        </w:rPr>
-        <w:t>calls  the</w:t>
-      </w:r>
-      <w:proofErr w:type="gramEnd"/>
-      <w:r>
-        <w:rPr>
-          <w:rFonts w:ascii="Arial" w:hAnsi="Arial" w:cs="Arial"/>
-          <w:color w:val="000000"/>
-          <w:sz w:val="24"/>
-          <w:szCs w:val="24"/>
-        </w:rPr>
-        <w:t xml:space="preserve"> </w:t>
-      </w:r>
-      <w:proofErr w:type="spellStart"/>
-      <w:r>
-        <w:rPr>
-          <w:rFonts w:ascii="Arial" w:hAnsi="Arial" w:cs="Arial"/>
-          <w:color w:val="000000"/>
-          <w:sz w:val="24"/>
-          <w:szCs w:val="24"/>
-        </w:rPr>
-        <w:t>SayHello</w:t>
-      </w:r>
-      <w:proofErr w:type="spellEnd"/>
-      <w:r>
-        <w:rPr>
-          <w:rFonts w:ascii="Arial" w:hAnsi="Arial" w:cs="Arial"/>
-          <w:color w:val="000000"/>
-          <w:sz w:val="24"/>
-          <w:szCs w:val="24"/>
-        </w:rPr>
-        <w:t>() method</w:t>
-      </w:r>
-    </w:p>
-    <w:p>
-      <w:pPr>
-        <w:autoSpaceDE w:val="0"/>
-        <w:ind w:left="1440"/>
-        <w:rPr>
-          <w:rFonts w:ascii="Arial" w:hAnsi="Arial" w:cs="Arial"/>
-          <w:color w:val="000000"/>
-          <w:sz w:val="24"/>
-          <w:szCs w:val="24"/>
-        </w:rPr>
-      </w:pPr>
-      <w:r>
-        <w:rPr>
-          <w:rFonts w:ascii="Arial" w:hAnsi="Arial" w:cs="Arial"/>
-          <w:color w:val="000000"/>
-          <w:sz w:val="24"/>
-          <w:szCs w:val="24"/>
-        </w:rPr>
-        <w:t xml:space="preserve">The </w:t>
-      </w:r>
-      <w:proofErr w:type="spellStart"/>
-      <w:proofErr w:type="gramStart"/>
-      <w:r>
-        <w:rPr>
-          <w:rFonts w:ascii="Arial" w:hAnsi="Arial" w:cs="Arial"/>
-          <w:color w:val="000000"/>
-          <w:sz w:val="24"/>
-          <w:szCs w:val="24"/>
-        </w:rPr>
-        <w:t>SayHello</w:t>
-      </w:r>
-      <w:proofErr w:type="spellEnd"/>
-      <w:r>
-        <w:rPr>
-          <w:rFonts w:ascii="Arial" w:hAnsi="Arial" w:cs="Arial"/>
-          <w:color w:val="000000"/>
-          <w:sz w:val="24"/>
-          <w:szCs w:val="24"/>
-        </w:rPr>
-        <w:t>(</w:t>
-      </w:r>
-      <w:proofErr w:type="gramEnd"/>
-      <w:r>
-        <w:rPr>
-          <w:rFonts w:ascii="Arial" w:hAnsi="Arial" w:cs="Arial"/>
-          <w:color w:val="000000"/>
-          <w:sz w:val="24"/>
-          <w:szCs w:val="24"/>
-        </w:rPr>
-        <w:t>) method just produces a console with the message “hello”</w:t>
+        <w:t>The SayHello() method just produces a console with the message “hello”</w:t>
       </w:r>
     </w:p>
     <w:p>
@@ -1340,27 +2045,7 @@
           <w:sz w:val="24"/>
           <w:szCs w:val="24"/>
         </w:rPr>
-        <w:t xml:space="preserve">Select Method 2 as the </w:t>
-      </w:r>
-      <w:proofErr w:type="spellStart"/>
-      <w:r>
-        <w:rPr>
-          <w:rFonts w:ascii="Arial" w:hAnsi="Arial" w:cs="Arial"/>
-          <w:color w:val="000000"/>
-          <w:sz w:val="24"/>
-          <w:szCs w:val="24"/>
-        </w:rPr>
-        <w:t>startup</w:t>
-      </w:r>
-      <w:proofErr w:type="spellEnd"/>
-      <w:r>
-        <w:rPr>
-          <w:rFonts w:ascii="Arial" w:hAnsi="Arial" w:cs="Arial"/>
-          <w:color w:val="000000"/>
-          <w:sz w:val="24"/>
-          <w:szCs w:val="24"/>
-        </w:rPr>
-        <w:t xml:space="preserve"> project, in M2.cs</w:t>
+        <w:t>Select Method 2 as the startup project, in M2.cs</w:t>
       </w:r>
       <w:r>
         <w:rPr>
@@ -1388,67 +2073,7 @@
           <w:sz w:val="24"/>
           <w:szCs w:val="24"/>
         </w:rPr>
-        <w:t xml:space="preserve"> a few more </w:t>
-      </w:r>
-      <w:proofErr w:type="spellStart"/>
-      <w:r>
-        <w:rPr>
-          <w:rFonts w:ascii="Arial" w:hAnsi="Arial" w:cs="Arial"/>
-          <w:color w:val="000000"/>
-          <w:sz w:val="24"/>
-          <w:szCs w:val="24"/>
-        </w:rPr>
-        <w:t>myName</w:t>
-      </w:r>
-      <w:proofErr w:type="spellEnd"/>
-      <w:r>
-        <w:rPr>
-          <w:rFonts w:ascii="Arial" w:hAnsi="Arial" w:cs="Arial"/>
-          <w:color w:val="000000"/>
-          <w:sz w:val="24"/>
-          <w:szCs w:val="24"/>
-        </w:rPr>
-        <w:t xml:space="preserve"> = "Jack"; and </w:t>
-      </w:r>
-      <w:proofErr w:type="spellStart"/>
-      <w:r>
-        <w:rPr>
-          <w:rFonts w:ascii="Arial" w:hAnsi="Arial" w:cs="Arial"/>
-          <w:color w:val="000000"/>
-          <w:sz w:val="24"/>
-          <w:szCs w:val="24"/>
-        </w:rPr>
-        <w:t>SayHello</w:t>
-      </w:r>
-      <w:proofErr w:type="spellEnd"/>
-      <w:r>
-        <w:rPr>
-          <w:rFonts w:ascii="Arial" w:hAnsi="Arial" w:cs="Arial"/>
-          <w:color w:val="000000"/>
-          <w:sz w:val="24"/>
-          <w:szCs w:val="24"/>
-        </w:rPr>
-        <w:t xml:space="preserve">(); lines to demonstrate multiple calls to </w:t>
-      </w:r>
-      <w:proofErr w:type="spellStart"/>
-      <w:r>
-        <w:rPr>
-          <w:rFonts w:ascii="Arial" w:hAnsi="Arial" w:cs="Arial"/>
-          <w:color w:val="000000"/>
-          <w:sz w:val="24"/>
-          <w:szCs w:val="24"/>
-        </w:rPr>
-        <w:t>SayHello</w:t>
-      </w:r>
-      <w:proofErr w:type="spellEnd"/>
-      <w:r>
-        <w:rPr>
-          <w:rFonts w:ascii="Arial" w:hAnsi="Arial" w:cs="Arial"/>
-          <w:color w:val="000000"/>
-          <w:sz w:val="24"/>
-          <w:szCs w:val="24"/>
-        </w:rPr>
-        <w:t>();</w:t>
+        <w:t xml:space="preserve"> a few more myName = "Jack"; and SayHello(); lines to demonstrate multiple calls to SayHello();</w:t>
       </w:r>
     </w:p>
     <w:p>
@@ -1480,47 +2105,7 @@
           <w:sz w:val="24"/>
           <w:szCs w:val="24"/>
         </w:rPr>
-        <w:t xml:space="preserve">Within the </w:t>
-      </w:r>
-      <w:proofErr w:type="spellStart"/>
-      <w:r>
-        <w:rPr>
-          <w:rFonts w:ascii="Arial" w:hAnsi="Arial" w:cs="Arial"/>
-          <w:color w:val="000000"/>
-          <w:sz w:val="24"/>
-          <w:szCs w:val="24"/>
-        </w:rPr>
-        <w:t>SayHello</w:t>
-      </w:r>
-      <w:proofErr w:type="spellEnd"/>
-      <w:r>
-        <w:rPr>
-          <w:rFonts w:ascii="Arial" w:hAnsi="Arial" w:cs="Arial"/>
-          <w:color w:val="000000"/>
-          <w:sz w:val="24"/>
-          <w:szCs w:val="24"/>
-        </w:rPr>
-        <w:t xml:space="preserve">() method, change the value of what is stored in Name to show that this does not affect the value of </w:t>
-      </w:r>
-      <w:proofErr w:type="spellStart"/>
-      <w:r>
-        <w:rPr>
-          <w:rFonts w:ascii="Arial" w:hAnsi="Arial" w:cs="Arial"/>
-          <w:color w:val="000000"/>
-          <w:sz w:val="24"/>
-          <w:szCs w:val="24"/>
-        </w:rPr>
-        <w:t>myName</w:t>
-      </w:r>
-      <w:proofErr w:type="spellEnd"/>
-      <w:r>
-        <w:rPr>
-          <w:rFonts w:ascii="Arial" w:hAnsi="Arial" w:cs="Arial"/>
-          <w:color w:val="000000"/>
-          <w:sz w:val="24"/>
-          <w:szCs w:val="24"/>
-        </w:rPr>
-        <w:t xml:space="preserve"> and step into the code again</w:t>
+        <w:t>Within the SayHello() method, change the value of what is stored in Name to show that this does not affect the value of myName and step into the code again</w:t>
       </w:r>
     </w:p>
     <w:p>
@@ -1545,45 +2130,14 @@
           <w:szCs w:val="24"/>
         </w:rPr>
       </w:pPr>
-      <w:proofErr w:type="gramStart"/>
-      <w:r>
-        <w:rPr>
-          <w:rFonts w:ascii="Arial" w:hAnsi="Arial" w:cs="Arial"/>
-          <w:color w:val="000000"/>
-          <w:sz w:val="24"/>
-          <w:szCs w:val="24"/>
-        </w:rPr>
-        <w:t>e.g</w:t>
-      </w:r>
-      <w:proofErr w:type="gramEnd"/>
-      <w:r>
-        <w:rPr>
-          <w:rFonts w:ascii="Arial" w:hAnsi="Arial" w:cs="Arial"/>
-          <w:color w:val="000000"/>
-          <w:sz w:val="24"/>
-          <w:szCs w:val="24"/>
-        </w:rPr>
-        <w:t xml:space="preserve">. Use Name = </w:t>
-      </w:r>
-      <w:proofErr w:type="spellStart"/>
-      <w:r>
-        <w:rPr>
-          <w:rFonts w:ascii="Arial" w:hAnsi="Arial" w:cs="Arial"/>
-          <w:color w:val="000000"/>
-          <w:sz w:val="24"/>
-          <w:szCs w:val="24"/>
-        </w:rPr>
-        <w:t>Name.ToUpper</w:t>
-      </w:r>
-      <w:proofErr w:type="spellEnd"/>
-      <w:r>
-        <w:rPr>
-          <w:rFonts w:ascii="Arial" w:hAnsi="Arial" w:cs="Arial"/>
-          <w:color w:val="000000"/>
-          <w:sz w:val="24"/>
-          <w:szCs w:val="24"/>
-        </w:rPr>
-        <w:t>();</w:t>
+      <w:r>
+        <w:rPr>
+          <w:rFonts w:ascii="Arial" w:hAnsi="Arial" w:cs="Arial"/>
+          <w:color w:val="000000"/>
+          <w:sz w:val="24"/>
+          <w:szCs w:val="24"/>
+        </w:rPr>
+        <w:t>e.g. Use Name = Name.ToUpper();</w:t>
       </w:r>
     </w:p>
     <w:p>
@@ -1623,27 +2177,7 @@
           <w:sz w:val="24"/>
           <w:szCs w:val="24"/>
         </w:rPr>
-        <w:t xml:space="preserve">Select Method 3 as the </w:t>
-      </w:r>
-      <w:proofErr w:type="spellStart"/>
-      <w:r>
-        <w:rPr>
-          <w:rFonts w:ascii="Arial" w:hAnsi="Arial" w:cs="Arial"/>
-          <w:color w:val="000000"/>
-          <w:sz w:val="24"/>
-          <w:szCs w:val="24"/>
-        </w:rPr>
-        <w:t>startup</w:t>
-      </w:r>
-      <w:proofErr w:type="spellEnd"/>
-      <w:r>
-        <w:rPr>
-          <w:rFonts w:ascii="Arial" w:hAnsi="Arial" w:cs="Arial"/>
-          <w:color w:val="000000"/>
-          <w:sz w:val="24"/>
-          <w:szCs w:val="24"/>
-        </w:rPr>
-        <w:t xml:space="preserve"> project and</w:t>
+        <w:t>Select Method 3 as the startup project and</w:t>
       </w:r>
       <w:r>
         <w:rPr>
@@ -1663,27 +2197,7 @@
           <w:sz w:val="24"/>
           <w:szCs w:val="24"/>
         </w:rPr>
-        <w:t xml:space="preserve">change the values of x and y in the </w:t>
-      </w:r>
-      <w:proofErr w:type="gramStart"/>
-      <w:r>
-        <w:rPr>
-          <w:rFonts w:ascii="Arial" w:hAnsi="Arial" w:cs="Arial"/>
-          <w:color w:val="000000"/>
-          <w:sz w:val="24"/>
-          <w:szCs w:val="24"/>
-        </w:rPr>
-        <w:t>Main(</w:t>
-      </w:r>
-      <w:proofErr w:type="gramEnd"/>
-      <w:r>
-        <w:rPr>
-          <w:rFonts w:ascii="Arial" w:hAnsi="Arial" w:cs="Arial"/>
-          <w:color w:val="000000"/>
-          <w:sz w:val="24"/>
-          <w:szCs w:val="24"/>
-        </w:rPr>
-        <w:t>) method to show that the program works.</w:t>
+        <w:t>change the values of x and y in the Main() method to show that the program works.</w:t>
       </w:r>
     </w:p>
     <w:p>
@@ -1857,25 +2371,14 @@
           <w:szCs w:val="24"/>
         </w:rPr>
       </w:pPr>
-      <w:proofErr w:type="gramStart"/>
-      <w:r>
-        <w:rPr>
-          <w:rFonts w:ascii="Arial" w:hAnsi="Arial" w:cs="Arial"/>
-          <w:color w:val="000000"/>
-          <w:sz w:val="24"/>
-          <w:szCs w:val="24"/>
-        </w:rPr>
-        <w:t>the</w:t>
-      </w:r>
-      <w:proofErr w:type="gramEnd"/>
-      <w:r>
-        <w:rPr>
-          <w:rFonts w:ascii="Arial" w:hAnsi="Arial" w:cs="Arial"/>
-          <w:color w:val="000000"/>
-          <w:sz w:val="24"/>
-          <w:szCs w:val="24"/>
-        </w:rPr>
-        <w:t xml:space="preserve"> size of the labels should be controlled by the user via slider components.   </w:t>
+      <w:r>
+        <w:rPr>
+          <w:rFonts w:ascii="Arial" w:hAnsi="Arial" w:cs="Arial"/>
+          <w:color w:val="000000"/>
+          <w:sz w:val="24"/>
+          <w:szCs w:val="24"/>
+        </w:rPr>
+        <w:t xml:space="preserve">the size of the labels should be controlled by the user via slider components.   </w:t>
       </w:r>
     </w:p>
     <w:p>
@@ -1908,27 +2411,7 @@
           <w:sz w:val="24"/>
           <w:szCs w:val="24"/>
         </w:rPr>
-        <w:t>(</w:t>
-      </w:r>
-      <w:proofErr w:type="gramStart"/>
-      <w:r>
-        <w:rPr>
-          <w:rFonts w:ascii="Arial" w:hAnsi="Arial" w:cs="Arial"/>
-          <w:color w:val="000000"/>
-          <w:sz w:val="24"/>
-          <w:szCs w:val="24"/>
-        </w:rPr>
-        <w:t>use</w:t>
-      </w:r>
-      <w:proofErr w:type="gramEnd"/>
-      <w:r>
-        <w:rPr>
-          <w:rFonts w:ascii="Arial" w:hAnsi="Arial" w:cs="Arial"/>
-          <w:color w:val="000000"/>
-          <w:sz w:val="24"/>
-          <w:szCs w:val="24"/>
-        </w:rPr>
-        <w:t xml:space="preserve"> the Visual Studio Help to find out how to use slider controls and change the size of labels – or Google if you prefer)</w:t>
+        <w:t>(use the Visual Studio Help to find out how to use slider controls and change the size of labels – or Google if you prefer)</w:t>
       </w:r>
     </w:p>
     <w:p>
@@ -1968,7 +2451,6 @@
           <w:sz w:val="24"/>
           <w:szCs w:val="24"/>
         </w:rPr>
-        <w:lastRenderedPageBreak/>
         <w:t>Remember you do not declare methods as being static when including them in a Windows Form Class</w:t>
       </w:r>
     </w:p>
@@ -2011,33 +2493,12 @@
           <w:sz w:val="24"/>
           <w:szCs w:val="24"/>
         </w:rPr>
-        <w:t xml:space="preserve">We can pass arrays as arguments, select Method 4 as the </w:t>
-      </w:r>
-      <w:proofErr w:type="spellStart"/>
+        <w:lastRenderedPageBreak/>
+        <w:t xml:space="preserve">We can pass arrays as arguments, select Method 4 as the startup project and use </w:t>
+      </w:r>
       <w:r>
         <w:rPr>
           <w:rFonts w:ascii="Arial" w:eastAsia="Arial" w:hAnsi="Arial" w:cs="Arial"/>
-          <w:bCs/>
-          <w:color w:val="000000"/>
-          <w:sz w:val="24"/>
-          <w:szCs w:val="24"/>
-        </w:rPr>
-        <w:t>startup</w:t>
-      </w:r>
-      <w:proofErr w:type="spellEnd"/>
-      <w:r>
-        <w:rPr>
-          <w:rFonts w:ascii="Arial" w:eastAsia="Arial" w:hAnsi="Arial" w:cs="Arial"/>
-          <w:bCs/>
-          <w:color w:val="000000"/>
-          <w:sz w:val="24"/>
-          <w:szCs w:val="24"/>
-        </w:rPr>
-        <w:t xml:space="preserve"> project and use </w:t>
-      </w:r>
-      <w:r>
-        <w:rPr>
-          <w:rFonts w:ascii="Arial" w:eastAsia="Arial" w:hAnsi="Arial" w:cs="Arial"/>
           <w:color w:val="000000"/>
           <w:sz w:val="24"/>
           <w:szCs w:val="24"/>
@@ -2060,39 +2521,8 @@
           <w:sz w:val="24"/>
           <w:szCs w:val="24"/>
         </w:rPr>
-        <w:t xml:space="preserve">both </w:t>
-      </w:r>
-      <w:proofErr w:type="spellStart"/>
-      <w:r>
-        <w:rPr>
-          <w:rFonts w:ascii="Arial" w:hAnsi="Arial" w:cs="Arial"/>
-          <w:color w:val="000000"/>
-          <w:sz w:val="24"/>
-          <w:szCs w:val="24"/>
-        </w:rPr>
-        <w:t>myArray</w:t>
-      </w:r>
-      <w:proofErr w:type="spellEnd"/>
-      <w:r>
-        <w:rPr>
-          <w:rFonts w:ascii="Arial" w:hAnsi="Arial" w:cs="Arial"/>
-          <w:color w:val="000000"/>
-          <w:sz w:val="24"/>
-          <w:szCs w:val="24"/>
-        </w:rPr>
-        <w:t xml:space="preserve"> and </w:t>
-      </w:r>
-      <w:proofErr w:type="spellStart"/>
-      <w:r>
-        <w:rPr>
-          <w:rFonts w:ascii="Arial" w:hAnsi="Arial" w:cs="Arial"/>
-          <w:color w:val="000000"/>
-          <w:sz w:val="24"/>
-          <w:szCs w:val="24"/>
-        </w:rPr>
-        <w:t>anArray</w:t>
-      </w:r>
-      <w:proofErr w:type="spellEnd"/>
+        <w:t>both myArray and anArray</w:t>
+      </w:r>
     </w:p>
     <w:p>
       <w:pPr>
@@ -2288,27 +2718,7 @@
           <w:sz w:val="24"/>
           <w:szCs w:val="24"/>
         </w:rPr>
-        <w:t xml:space="preserve">Create and test a method called </w:t>
-      </w:r>
-      <w:proofErr w:type="spellStart"/>
-      <w:r>
-        <w:rPr>
-          <w:rFonts w:ascii="Arial" w:hAnsi="Arial" w:cs="Arial"/>
-          <w:color w:val="000000"/>
-          <w:sz w:val="24"/>
-          <w:szCs w:val="24"/>
-        </w:rPr>
-        <w:t>multiplyByTwo</w:t>
-      </w:r>
-      <w:proofErr w:type="spellEnd"/>
-      <w:r>
-        <w:rPr>
-          <w:rFonts w:ascii="Arial" w:hAnsi="Arial" w:cs="Arial"/>
-          <w:color w:val="000000"/>
-          <w:sz w:val="24"/>
-          <w:szCs w:val="24"/>
-        </w:rPr>
-        <w:t xml:space="preserve"> which doubles each value in the array.</w:t>
+        <w:t>Create and test a method called multiplyByTwo which doubles each value in the array.</w:t>
       </w:r>
     </w:p>
     <w:p>
@@ -2348,27 +2758,7 @@
           <w:sz w:val="24"/>
           <w:szCs w:val="24"/>
         </w:rPr>
-        <w:t xml:space="preserve">We can return an array from a method, to see how, select Method 5 as the </w:t>
-      </w:r>
-      <w:proofErr w:type="spellStart"/>
-      <w:r>
-        <w:rPr>
-          <w:rFonts w:ascii="Arial" w:hAnsi="Arial" w:cs="Arial"/>
-          <w:color w:val="000000"/>
-          <w:sz w:val="24"/>
-          <w:szCs w:val="24"/>
-        </w:rPr>
-        <w:t>startup</w:t>
-      </w:r>
-      <w:proofErr w:type="spellEnd"/>
-      <w:r>
-        <w:rPr>
-          <w:rFonts w:ascii="Arial" w:hAnsi="Arial" w:cs="Arial"/>
-          <w:color w:val="000000"/>
-          <w:sz w:val="24"/>
-          <w:szCs w:val="24"/>
-        </w:rPr>
-        <w:t xml:space="preserve"> project. </w:t>
+        <w:t xml:space="preserve">We can return an array from a method, to see how, select Method 5 as the startup project. </w:t>
       </w:r>
       <w:r>
         <w:rPr>
@@ -2377,38 +2767,7 @@
           <w:sz w:val="24"/>
           <w:szCs w:val="24"/>
         </w:rPr>
-        <w:t xml:space="preserve">The </w:t>
-      </w:r>
-      <w:proofErr w:type="spellStart"/>
-      <w:proofErr w:type="gramStart"/>
-      <w:r>
-        <w:rPr>
-          <w:rFonts w:ascii="Arial" w:eastAsia="Arial" w:hAnsi="Arial" w:cs="Arial"/>
-          <w:color w:val="000000"/>
-          <w:sz w:val="24"/>
-          <w:szCs w:val="24"/>
-        </w:rPr>
-        <w:t>getData</w:t>
-      </w:r>
-      <w:proofErr w:type="spellEnd"/>
-      <w:r>
-        <w:rPr>
-          <w:rFonts w:ascii="Arial" w:eastAsia="Arial" w:hAnsi="Arial" w:cs="Arial"/>
-          <w:color w:val="000000"/>
-          <w:sz w:val="24"/>
-          <w:szCs w:val="24"/>
-        </w:rPr>
-        <w:t>(</w:t>
-      </w:r>
-      <w:proofErr w:type="gramEnd"/>
-      <w:r>
-        <w:rPr>
-          <w:rFonts w:ascii="Arial" w:eastAsia="Arial" w:hAnsi="Arial" w:cs="Arial"/>
-          <w:color w:val="000000"/>
-          <w:sz w:val="24"/>
-          <w:szCs w:val="24"/>
-        </w:rPr>
-        <w:t>) method must be declared to return an array, the array to be returned must be created inside the method. Then the array is returned from the method.</w:t>
+        <w:t>The getData() method must be declared to return an array, the array to be returned must be created inside the method. Then the array is returned from the method.</w:t>
       </w:r>
     </w:p>
     <w:p>
@@ -2488,47 +2847,7 @@
           <w:sz w:val="24"/>
           <w:szCs w:val="24"/>
         </w:rPr>
-        <w:t xml:space="preserve">both </w:t>
-      </w:r>
-      <w:proofErr w:type="spellStart"/>
-      <w:r>
-        <w:rPr>
-          <w:rFonts w:ascii="Arial" w:hAnsi="Arial" w:cs="Arial"/>
-          <w:color w:val="000000"/>
-          <w:sz w:val="24"/>
-          <w:szCs w:val="24"/>
-        </w:rPr>
-        <w:t>myData</w:t>
-      </w:r>
-      <w:proofErr w:type="spellEnd"/>
-      <w:r>
-        <w:rPr>
-          <w:rFonts w:ascii="Arial" w:hAnsi="Arial" w:cs="Arial"/>
-          <w:color w:val="000000"/>
-          <w:sz w:val="24"/>
-          <w:szCs w:val="24"/>
-        </w:rPr>
-        <w:t xml:space="preserve"> and </w:t>
-      </w:r>
-      <w:proofErr w:type="spellStart"/>
-      <w:r>
-        <w:rPr>
-          <w:rFonts w:ascii="Arial" w:hAnsi="Arial" w:cs="Arial"/>
-          <w:color w:val="000000"/>
-          <w:sz w:val="24"/>
-          <w:szCs w:val="24"/>
-        </w:rPr>
-        <w:t>anArray</w:t>
-      </w:r>
-      <w:proofErr w:type="spellEnd"/>
-      <w:r>
-        <w:rPr>
-          <w:rFonts w:ascii="Arial" w:hAnsi="Arial" w:cs="Arial"/>
-          <w:color w:val="000000"/>
-          <w:sz w:val="24"/>
-          <w:szCs w:val="24"/>
-        </w:rPr>
-        <w:t>.</w:t>
+        <w:t>both myData and anArray.</w:t>
       </w:r>
     </w:p>
     <w:p>
@@ -2563,33 +2882,13 @@
         </w:rPr>
         <w:t xml:space="preserve">Change this </w:t>
       </w:r>
-      <w:proofErr w:type="spellStart"/>
-      <w:proofErr w:type="gramStart"/>
-      <w:r>
-        <w:rPr>
-          <w:rFonts w:ascii="Arial" w:hAnsi="Arial" w:cs="Arial"/>
-          <w:sz w:val="24"/>
-          <w:szCs w:val="24"/>
-        </w:rPr>
-        <w:t>GetData</w:t>
-      </w:r>
-      <w:proofErr w:type="spellEnd"/>
-      <w:r>
-        <w:rPr>
-          <w:rFonts w:ascii="Arial" w:hAnsi="Arial" w:cs="Arial"/>
-          <w:sz w:val="24"/>
-          <w:szCs w:val="24"/>
-        </w:rPr>
-        <w:t>(</w:t>
-      </w:r>
-      <w:proofErr w:type="gramEnd"/>
-      <w:r>
-        <w:rPr>
-          <w:rFonts w:ascii="Arial" w:hAnsi="Arial" w:cs="Arial"/>
-          <w:sz w:val="24"/>
-          <w:szCs w:val="24"/>
-        </w:rPr>
-        <w:t xml:space="preserve">) </w:t>
+      <w:r>
+        <w:rPr>
+          <w:rFonts w:ascii="Arial" w:hAnsi="Arial" w:cs="Arial"/>
+          <w:sz w:val="24"/>
+          <w:szCs w:val="24"/>
+        </w:rPr>
+        <w:t xml:space="preserve">GetData() </w:t>
       </w:r>
       <w:r>
         <w:rPr>
@@ -2631,27 +2930,7 @@
           <w:sz w:val="24"/>
           <w:szCs w:val="24"/>
         </w:rPr>
-        <w:t xml:space="preserve">Write a method to display the contents of </w:t>
-      </w:r>
-      <w:proofErr w:type="spellStart"/>
-      <w:r>
-        <w:rPr>
-          <w:rFonts w:ascii="Arial" w:hAnsi="Arial" w:cs="Arial"/>
-          <w:color w:val="000000"/>
-          <w:sz w:val="24"/>
-          <w:szCs w:val="24"/>
-        </w:rPr>
-        <w:t>myData</w:t>
-      </w:r>
-      <w:proofErr w:type="spellEnd"/>
-      <w:r>
-        <w:rPr>
-          <w:rFonts w:ascii="Arial" w:hAnsi="Arial" w:cs="Arial"/>
-          <w:color w:val="000000"/>
-          <w:sz w:val="24"/>
-          <w:szCs w:val="24"/>
-        </w:rPr>
-        <w:t xml:space="preserve"> instead of the lines following '// output to console' in Main.</w:t>
+        <w:t>Write a method to display the contents of myData instead of the lines following '// output to console' in Main.</w:t>
       </w:r>
     </w:p>
     <w:p>
@@ -2691,85 +2970,107 @@
           <w:sz w:val="24"/>
           <w:szCs w:val="24"/>
         </w:rPr>
-        <w:t xml:space="preserve">Create a new console application. Create a class called application with a </w:t>
-      </w:r>
-      <w:proofErr w:type="gramStart"/>
-      <w:r>
-        <w:rPr>
-          <w:rFonts w:ascii="Arial" w:hAnsi="Arial" w:cs="Arial"/>
-          <w:color w:val="000000"/>
-          <w:sz w:val="24"/>
-          <w:szCs w:val="24"/>
-        </w:rPr>
-        <w:t>main(</w:t>
-      </w:r>
-      <w:proofErr w:type="gramEnd"/>
-      <w:r>
-        <w:rPr>
-          <w:rFonts w:ascii="Arial" w:hAnsi="Arial" w:cs="Arial"/>
-          <w:color w:val="000000"/>
-          <w:sz w:val="24"/>
-          <w:szCs w:val="24"/>
-        </w:rPr>
-        <w:t>) method. Create a class Person in a separate file. Person should have the following properties:</w:t>
-      </w:r>
-    </w:p>
-    <w:p>
-      <w:pPr>
-        <w:pStyle w:val="ListParagraph"/>
-        <w:autoSpaceDE w:val="0"/>
-        <w:rPr>
-          <w:rFonts w:ascii="Arial" w:hAnsi="Arial" w:cs="Arial"/>
-          <w:color w:val="000000"/>
-          <w:sz w:val="24"/>
-          <w:szCs w:val="24"/>
-        </w:rPr>
-      </w:pPr>
-    </w:p>
-    <w:p>
-      <w:pPr>
-        <w:pStyle w:val="ListParagraph"/>
-        <w:autoSpaceDE w:val="0"/>
-        <w:rPr>
-          <w:rFonts w:ascii="Arial" w:hAnsi="Arial" w:cs="Arial"/>
-          <w:color w:val="000000"/>
-          <w:sz w:val="24"/>
-          <w:szCs w:val="24"/>
-        </w:rPr>
-      </w:pPr>
-      <w:proofErr w:type="gramStart"/>
-      <w:r>
-        <w:rPr>
-          <w:rFonts w:ascii="Arial" w:hAnsi="Arial" w:cs="Arial"/>
-          <w:color w:val="000000"/>
-          <w:sz w:val="24"/>
-          <w:szCs w:val="24"/>
-        </w:rPr>
-        <w:t>name :</w:t>
-      </w:r>
-      <w:proofErr w:type="gramEnd"/>
-      <w:r>
-        <w:rPr>
-          <w:rFonts w:ascii="Arial" w:hAnsi="Arial" w:cs="Arial"/>
-          <w:color w:val="000000"/>
-          <w:sz w:val="24"/>
-          <w:szCs w:val="24"/>
-        </w:rPr>
-        <w:t xml:space="preserve"> string</w:t>
-      </w:r>
-    </w:p>
-    <w:p>
-      <w:pPr>
-        <w:pStyle w:val="ListParagraph"/>
-        <w:autoSpaceDE w:val="0"/>
-        <w:rPr>
-          <w:rFonts w:ascii="Arial" w:hAnsi="Arial" w:cs="Arial"/>
-          <w:color w:val="000000"/>
-          <w:sz w:val="24"/>
-          <w:szCs w:val="24"/>
-        </w:rPr>
-      </w:pPr>
-      <w:proofErr w:type="gramStart"/>
+        <w:t>Create a new console application. Create a class called application with a main() method. Create a class Person in a separate file. Person should have the following properties:</w:t>
+      </w:r>
+    </w:p>
+    <w:p>
+      <w:pPr>
+        <w:pStyle w:val="ListParagraph"/>
+        <w:autoSpaceDE w:val="0"/>
+        <w:rPr>
+          <w:rFonts w:ascii="Arial" w:hAnsi="Arial" w:cs="Arial"/>
+          <w:color w:val="000000"/>
+          <w:sz w:val="24"/>
+          <w:szCs w:val="24"/>
+        </w:rPr>
+      </w:pPr>
+    </w:p>
+    <w:p>
+      <w:pPr>
+        <w:pStyle w:val="ListParagraph"/>
+        <w:autoSpaceDE w:val="0"/>
+        <w:rPr>
+          <w:rFonts w:ascii="Arial" w:hAnsi="Arial" w:cs="Arial"/>
+          <w:color w:val="000000"/>
+          <w:sz w:val="24"/>
+          <w:szCs w:val="24"/>
+        </w:rPr>
+      </w:pPr>
+      <w:r>
+        <w:rPr>
+          <w:rFonts w:ascii="Arial" w:hAnsi="Arial" w:cs="Arial"/>
+          <w:color w:val="000000"/>
+          <w:sz w:val="24"/>
+          <w:szCs w:val="24"/>
+        </w:rPr>
+        <w:t>name : string</w:t>
+      </w:r>
+    </w:p>
+    <w:p>
+      <w:pPr>
+        <w:pStyle w:val="ListParagraph"/>
+        <w:autoSpaceDE w:val="0"/>
+        <w:rPr>
+          <w:rFonts w:ascii="Arial" w:hAnsi="Arial" w:cs="Arial"/>
+          <w:color w:val="000000"/>
+          <w:sz w:val="24"/>
+          <w:szCs w:val="24"/>
+        </w:rPr>
+      </w:pPr>
+      <w:r>
+        <w:rPr>
+          <w:rFonts w:ascii="Arial" w:hAnsi="Arial" w:cs="Arial"/>
+          <w:color w:val="000000"/>
+          <w:sz w:val="24"/>
+          <w:szCs w:val="24"/>
+        </w:rPr>
+        <w:t>age : integer</w:t>
+      </w:r>
+    </w:p>
+    <w:p>
+      <w:pPr>
+        <w:pStyle w:val="ListParagraph"/>
+        <w:autoSpaceDE w:val="0"/>
+        <w:rPr>
+          <w:rFonts w:ascii="Arial" w:hAnsi="Arial" w:cs="Arial"/>
+          <w:color w:val="000000"/>
+          <w:sz w:val="24"/>
+          <w:szCs w:val="24"/>
+        </w:rPr>
+      </w:pPr>
+      <w:r>
+        <w:rPr>
+          <w:rFonts w:ascii="Arial" w:hAnsi="Arial" w:cs="Arial"/>
+          <w:color w:val="000000"/>
+          <w:sz w:val="24"/>
+          <w:szCs w:val="24"/>
+        </w:rPr>
+        <w:t>address: string</w:t>
+      </w:r>
+    </w:p>
+    <w:p>
+      <w:pPr>
+        <w:pStyle w:val="ListParagraph"/>
+        <w:autoSpaceDE w:val="0"/>
+        <w:rPr>
+          <w:rFonts w:ascii="Arial" w:hAnsi="Arial" w:cs="Arial"/>
+          <w:color w:val="000000"/>
+          <w:sz w:val="24"/>
+          <w:szCs w:val="24"/>
+        </w:rPr>
+      </w:pPr>
+    </w:p>
+    <w:p>
+      <w:pPr>
+        <w:pStyle w:val="ListParagraph"/>
+        <w:autoSpaceDE w:val="0"/>
+        <w:rPr>
+          <w:rFonts w:ascii="Arial" w:hAnsi="Arial" w:cs="Arial"/>
+          <w:color w:val="000000"/>
+          <w:sz w:val="24"/>
+          <w:szCs w:val="24"/>
+        </w:rPr>
+      </w:pPr>
       <w:r>
         <w:rPr>
           <w:rFonts w:ascii="Arial" w:hAnsi="Arial" w:cs="Arial"/>
@@ -2778,81 +3079,6 @@
           <w:szCs w:val="24"/>
         </w:rPr>
         <w:lastRenderedPageBreak/>
-        <w:t>age :</w:t>
-      </w:r>
-      <w:proofErr w:type="gramEnd"/>
-      <w:r>
-        <w:rPr>
-          <w:rFonts w:ascii="Arial" w:hAnsi="Arial" w:cs="Arial"/>
-          <w:color w:val="000000"/>
-          <w:sz w:val="24"/>
-          <w:szCs w:val="24"/>
-        </w:rPr>
-        <w:t xml:space="preserve"> integer</w:t>
-      </w:r>
-    </w:p>
-    <w:p>
-      <w:pPr>
-        <w:pStyle w:val="ListParagraph"/>
-        <w:autoSpaceDE w:val="0"/>
-        <w:rPr>
-          <w:rFonts w:ascii="Arial" w:hAnsi="Arial" w:cs="Arial"/>
-          <w:color w:val="000000"/>
-          <w:sz w:val="24"/>
-          <w:szCs w:val="24"/>
-        </w:rPr>
-      </w:pPr>
-      <w:proofErr w:type="gramStart"/>
-      <w:r>
-        <w:rPr>
-          <w:rFonts w:ascii="Arial" w:hAnsi="Arial" w:cs="Arial"/>
-          <w:color w:val="000000"/>
-          <w:sz w:val="24"/>
-          <w:szCs w:val="24"/>
-        </w:rPr>
-        <w:t>address</w:t>
-      </w:r>
-      <w:proofErr w:type="gramEnd"/>
-      <w:r>
-        <w:rPr>
-          <w:rFonts w:ascii="Arial" w:hAnsi="Arial" w:cs="Arial"/>
-          <w:color w:val="000000"/>
-          <w:sz w:val="24"/>
-          <w:szCs w:val="24"/>
-        </w:rPr>
-        <w:t>: string</w:t>
-      </w:r>
-    </w:p>
-    <w:p>
-      <w:pPr>
-        <w:pStyle w:val="ListParagraph"/>
-        <w:autoSpaceDE w:val="0"/>
-        <w:rPr>
-          <w:rFonts w:ascii="Arial" w:hAnsi="Arial" w:cs="Arial"/>
-          <w:color w:val="000000"/>
-          <w:sz w:val="24"/>
-          <w:szCs w:val="24"/>
-        </w:rPr>
-      </w:pPr>
-    </w:p>
-    <w:p>
-      <w:pPr>
-        <w:pStyle w:val="ListParagraph"/>
-        <w:autoSpaceDE w:val="0"/>
-        <w:rPr>
-          <w:rFonts w:ascii="Arial" w:hAnsi="Arial" w:cs="Arial"/>
-          <w:color w:val="000000"/>
-          <w:sz w:val="24"/>
-          <w:szCs w:val="24"/>
-        </w:rPr>
-      </w:pPr>
-      <w:r>
-        <w:rPr>
-          <w:rFonts w:ascii="Arial" w:hAnsi="Arial" w:cs="Arial"/>
-          <w:color w:val="000000"/>
-          <w:sz w:val="24"/>
-          <w:szCs w:val="24"/>
-        </w:rPr>
         <w:t>In c# you can create properties using the following syntax:</w:t>
       </w:r>
     </w:p>
@@ -2895,7 +3121,6 @@
           <w:lang w:eastAsia="en-GB"/>
         </w:rPr>
       </w:pPr>
-      <w:proofErr w:type="gramStart"/>
       <w:r>
         <w:rPr>
           <w:rFonts w:ascii="Courier New" w:eastAsia="Times New Roman" w:hAnsi="Courier New" w:cs="Courier New"/>
@@ -2906,7 +3131,6 @@
         </w:rPr>
         <w:t>private</w:t>
       </w:r>
-      <w:proofErr w:type="gramEnd"/>
       <w:r>
         <w:rPr>
           <w:rFonts w:ascii="Courier New" w:eastAsia="Times New Roman" w:hAnsi="Courier New" w:cs="Courier New"/>
@@ -2933,29 +3157,8 @@
           <w:szCs w:val="24"/>
           <w:lang w:eastAsia="en-GB"/>
         </w:rPr>
-        <w:t xml:space="preserve"> </w:t>
-      </w:r>
-      <w:proofErr w:type="spellStart"/>
-      <w:r>
-        <w:rPr>
-          <w:rFonts w:ascii="Courier New" w:eastAsia="Times New Roman" w:hAnsi="Courier New" w:cs="Courier New"/>
-          <w:sz w:val="24"/>
-          <w:szCs w:val="24"/>
-          <w:lang w:eastAsia="en-GB"/>
-        </w:rPr>
-        <w:t>m_name</w:t>
-      </w:r>
-      <w:proofErr w:type="spellEnd"/>
-      <w:r>
-        <w:rPr>
-          <w:rFonts w:ascii="Courier New" w:eastAsia="Times New Roman" w:hAnsi="Courier New" w:cs="Courier New"/>
-          <w:sz w:val="24"/>
-          <w:szCs w:val="24"/>
-          <w:lang w:eastAsia="en-GB"/>
-        </w:rPr>
-        <w:t xml:space="preserve"> = </w:t>
-      </w:r>
-      <w:proofErr w:type="spellStart"/>
+        <w:t xml:space="preserve"> m_name = </w:t>
+      </w:r>
       <w:r>
         <w:rPr>
           <w:rFonts w:ascii="Courier New" w:eastAsia="Times New Roman" w:hAnsi="Courier New" w:cs="Courier New"/>
@@ -2973,17 +3176,7 @@
           <w:szCs w:val="24"/>
           <w:lang w:eastAsia="en-GB"/>
         </w:rPr>
-        <w:t>.Empty</w:t>
-      </w:r>
-      <w:proofErr w:type="spellEnd"/>
-      <w:r>
-        <w:rPr>
-          <w:rFonts w:ascii="Courier New" w:eastAsia="Times New Roman" w:hAnsi="Courier New" w:cs="Courier New"/>
-          <w:sz w:val="24"/>
-          <w:szCs w:val="24"/>
-          <w:lang w:eastAsia="en-GB"/>
-        </w:rPr>
-        <w:t>;</w:t>
+        <w:t>.Empty;</w:t>
       </w:r>
     </w:p>
     <w:p>
@@ -3050,7 +3243,6 @@
         </w:rPr>
         <w:t xml:space="preserve">    </w:t>
       </w:r>
-      <w:proofErr w:type="gramStart"/>
       <w:r>
         <w:rPr>
           <w:rFonts w:ascii="Courier New" w:eastAsia="Times New Roman" w:hAnsi="Courier New" w:cs="Courier New"/>
@@ -3061,7 +3253,6 @@
         </w:rPr>
         <w:t>public</w:t>
       </w:r>
-      <w:proofErr w:type="gramEnd"/>
       <w:r>
         <w:rPr>
           <w:rFonts w:ascii="Courier New" w:eastAsia="Times New Roman" w:hAnsi="Courier New" w:cs="Courier New"/>
@@ -3164,7 +3355,6 @@
         </w:rPr>
         <w:t xml:space="preserve">        </w:t>
       </w:r>
-      <w:proofErr w:type="gramStart"/>
       <w:r>
         <w:rPr>
           <w:rFonts w:ascii="Courier New" w:eastAsia="Times New Roman" w:hAnsi="Courier New" w:cs="Courier New"/>
@@ -3175,7 +3365,6 @@
         </w:rPr>
         <w:t>get</w:t>
       </w:r>
-      <w:proofErr w:type="gramEnd"/>
     </w:p>
     <w:p>
       <w:pPr>
@@ -3250,7 +3439,6 @@
         </w:rPr>
         <w:t xml:space="preserve">            </w:t>
       </w:r>
-      <w:proofErr w:type="gramStart"/>
       <w:r>
         <w:rPr>
           <w:rFonts w:ascii="Courier New" w:eastAsia="Times New Roman" w:hAnsi="Courier New" w:cs="Courier New"/>
@@ -3261,7 +3449,6 @@
         </w:rPr>
         <w:t>return</w:t>
       </w:r>
-      <w:proofErr w:type="gramEnd"/>
       <w:r>
         <w:rPr>
           <w:rFonts w:ascii="Courier New" w:eastAsia="Times New Roman" w:hAnsi="Courier New" w:cs="Courier New"/>
@@ -3269,27 +3456,7 @@
           <w:szCs w:val="24"/>
           <w:lang w:eastAsia="en-GB"/>
         </w:rPr>
-        <w:t xml:space="preserve"> </w:t>
-      </w:r>
-      <w:proofErr w:type="spellStart"/>
-      <w:r>
-        <w:rPr>
-          <w:rFonts w:ascii="Courier New" w:eastAsia="Times New Roman" w:hAnsi="Courier New" w:cs="Courier New"/>
-          <w:sz w:val="24"/>
-          <w:szCs w:val="24"/>
-          <w:lang w:eastAsia="en-GB"/>
-        </w:rPr>
-        <w:t>m_name</w:t>
-      </w:r>
-      <w:proofErr w:type="spellEnd"/>
-      <w:r>
-        <w:rPr>
-          <w:rFonts w:ascii="Courier New" w:eastAsia="Times New Roman" w:hAnsi="Courier New" w:cs="Courier New"/>
-          <w:sz w:val="24"/>
-          <w:szCs w:val="24"/>
-          <w:lang w:eastAsia="en-GB"/>
-        </w:rPr>
-        <w:t>;</w:t>
+        <w:t xml:space="preserve"> m_name;</w:t>
       </w:r>
     </w:p>
     <w:p>
@@ -3365,7 +3532,6 @@
         </w:rPr>
         <w:t xml:space="preserve">        </w:t>
       </w:r>
-      <w:proofErr w:type="gramStart"/>
       <w:r>
         <w:rPr>
           <w:rFonts w:ascii="Courier New" w:eastAsia="Times New Roman" w:hAnsi="Courier New" w:cs="Courier New"/>
@@ -3376,7 +3542,6 @@
         </w:rPr>
         <w:t>set</w:t>
       </w:r>
-      <w:proofErr w:type="gramEnd"/>
     </w:p>
     <w:p>
       <w:pPr>
@@ -3449,27 +3614,7 @@
           <w:szCs w:val="24"/>
           <w:lang w:eastAsia="en-GB"/>
         </w:rPr>
-        <w:t xml:space="preserve">            </w:t>
-      </w:r>
-      <w:proofErr w:type="spellStart"/>
-      <w:r>
-        <w:rPr>
-          <w:rFonts w:ascii="Courier New" w:eastAsia="Times New Roman" w:hAnsi="Courier New" w:cs="Courier New"/>
-          <w:sz w:val="24"/>
-          <w:szCs w:val="24"/>
-          <w:lang w:eastAsia="en-GB"/>
-        </w:rPr>
-        <w:t>m_name</w:t>
-      </w:r>
-      <w:proofErr w:type="spellEnd"/>
-      <w:r>
-        <w:rPr>
-          <w:rFonts w:ascii="Courier New" w:eastAsia="Times New Roman" w:hAnsi="Courier New" w:cs="Courier New"/>
-          <w:sz w:val="24"/>
-          <w:szCs w:val="24"/>
-          <w:lang w:eastAsia="en-GB"/>
-        </w:rPr>
-        <w:t xml:space="preserve"> = </w:t>
+        <w:t xml:space="preserve">            m_name = </w:t>
       </w:r>
       <w:r>
         <w:rPr>
@@ -3622,27 +3767,14 @@
           <w:szCs w:val="24"/>
         </w:rPr>
       </w:pPr>
-      <w:proofErr w:type="spellStart"/>
-      <w:proofErr w:type="gramStart"/>
-      <w:r>
-        <w:rPr>
-          <w:rFonts w:ascii="Arial" w:hAnsi="Arial" w:cs="Arial"/>
-          <w:color w:val="000000"/>
-          <w:sz w:val="24"/>
-          <w:szCs w:val="24"/>
-        </w:rPr>
-        <w:t>whoami</w:t>
-      </w:r>
-      <w:proofErr w:type="spellEnd"/>
-      <w:proofErr w:type="gramEnd"/>
-      <w:r>
-        <w:rPr>
-          <w:rFonts w:ascii="Arial" w:hAnsi="Arial" w:cs="Arial"/>
-          <w:color w:val="000000"/>
-          <w:sz w:val="24"/>
-          <w:szCs w:val="24"/>
-        </w:rPr>
-        <w:t>: takes no parameters, returns no value, but prints name, age     and address to the screen</w:t>
+      <w:r>
+        <w:rPr>
+          <w:rFonts w:ascii="Arial" w:hAnsi="Arial" w:cs="Arial"/>
+          <w:color w:val="000000"/>
+          <w:sz w:val="24"/>
+          <w:szCs w:val="24"/>
+        </w:rPr>
+        <w:t>whoami: takes no parameters, returns no value, but prints name, age     and address to the screen</w:t>
       </w:r>
     </w:p>
     <w:p>
@@ -3679,25 +3811,14 @@
           <w:szCs w:val="24"/>
         </w:rPr>
       </w:pPr>
-      <w:proofErr w:type="gramStart"/>
-      <w:r>
-        <w:rPr>
-          <w:rFonts w:ascii="Arial" w:hAnsi="Arial" w:cs="Arial"/>
-          <w:color w:val="000000"/>
-          <w:sz w:val="24"/>
-          <w:szCs w:val="24"/>
-        </w:rPr>
-        <w:t>say</w:t>
-      </w:r>
-      <w:proofErr w:type="gramEnd"/>
-      <w:r>
-        <w:rPr>
-          <w:rFonts w:ascii="Arial" w:hAnsi="Arial" w:cs="Arial"/>
-          <w:color w:val="000000"/>
-          <w:sz w:val="24"/>
-          <w:szCs w:val="24"/>
-        </w:rPr>
-        <w:t>: takes a String parameter and prints it to the screen</w:t>
+      <w:r>
+        <w:rPr>
+          <w:rFonts w:ascii="Arial" w:hAnsi="Arial" w:cs="Arial"/>
+          <w:color w:val="000000"/>
+          <w:sz w:val="24"/>
+          <w:szCs w:val="24"/>
+        </w:rPr>
+        <w:t>say: takes a String parameter and prints it to the screen</w:t>
       </w:r>
     </w:p>
     <w:p>
@@ -3725,25 +3846,14 @@
           <w:szCs w:val="24"/>
         </w:rPr>
       </w:pPr>
-      <w:proofErr w:type="gramStart"/>
-      <w:r>
-        <w:rPr>
-          <w:rFonts w:ascii="Arial" w:hAnsi="Arial" w:cs="Arial"/>
-          <w:color w:val="000000"/>
-          <w:sz w:val="24"/>
-          <w:szCs w:val="24"/>
-        </w:rPr>
-        <w:t>birthday</w:t>
-      </w:r>
-      <w:proofErr w:type="gramEnd"/>
-      <w:r>
-        <w:rPr>
-          <w:rFonts w:ascii="Arial" w:hAnsi="Arial" w:cs="Arial"/>
-          <w:color w:val="000000"/>
-          <w:sz w:val="24"/>
-          <w:szCs w:val="24"/>
-        </w:rPr>
-        <w:t>: takes no parameters, but adds 1 to age and returns the new value</w:t>
+      <w:r>
+        <w:rPr>
+          <w:rFonts w:ascii="Arial" w:hAnsi="Arial" w:cs="Arial"/>
+          <w:color w:val="000000"/>
+          <w:sz w:val="24"/>
+          <w:szCs w:val="24"/>
+        </w:rPr>
+        <w:t>birthday: takes no parameters, but adds 1 to age and returns the new value</w:t>
       </w:r>
     </w:p>
     <w:p>
@@ -3785,27 +3895,7 @@
           <w:sz w:val="24"/>
           <w:szCs w:val="24"/>
         </w:rPr>
-        <w:t xml:space="preserve">Modify your </w:t>
-      </w:r>
-      <w:proofErr w:type="gramStart"/>
-      <w:r>
-        <w:rPr>
-          <w:rFonts w:ascii="Arial" w:hAnsi="Arial" w:cs="Arial"/>
-          <w:color w:val="000000"/>
-          <w:sz w:val="24"/>
-          <w:szCs w:val="24"/>
-        </w:rPr>
-        <w:t>main(</w:t>
-      </w:r>
-      <w:proofErr w:type="gramEnd"/>
-      <w:r>
-        <w:rPr>
-          <w:rFonts w:ascii="Arial" w:hAnsi="Arial" w:cs="Arial"/>
-          <w:color w:val="000000"/>
-          <w:sz w:val="24"/>
-          <w:szCs w:val="24"/>
-        </w:rPr>
-        <w:t>) method to create several Person objects and call their various methods.</w:t>
+        <w:t>Modify your main() method to create several Person objects and call their various methods.</w:t>
       </w:r>
     </w:p>
     <w:p>
@@ -3885,10 +3975,9 @@
           <w:sz w:val="24"/>
           <w:szCs w:val="24"/>
         </w:rPr>
-        <w:lastRenderedPageBreak/>
         <w:t>Refer back to the e-book Object Oriented Programming Using C# (</w:t>
       </w:r>
-      <w:hyperlink r:id="rId7" w:history="1">
+      <w:hyperlink r:id="rId8" w:history="1">
         <w:r>
           <w:rPr>
             <w:rStyle w:val="Hyperlink"/>
@@ -3899,7 +3988,6 @@
           <w:t>http://bookboon.com/uk/textbooks/it-programming/object-oriented-programming-using-c-sharp</w:t>
         </w:r>
       </w:hyperlink>
-      <w:proofErr w:type="gramStart"/>
       <w:r>
         <w:rPr>
           <w:rFonts w:ascii="Arial" w:hAnsi="Arial" w:cs="Arial"/>
@@ -3909,7 +3997,6 @@
         </w:rPr>
         <w:t>) .</w:t>
       </w:r>
-      <w:proofErr w:type="gramEnd"/>
     </w:p>
     <w:p>
       <w:pPr>
@@ -3947,6 +4034,7 @@
           <w:sz w:val="24"/>
           <w:szCs w:val="24"/>
         </w:rPr>
+        <w:lastRenderedPageBreak/>
         <w:t xml:space="preserve">Start working through chapter 6, read sections 6.1 -&gt; 6.8, work through the activities contained therein. </w:t>
       </w:r>
     </w:p>
@@ -4025,29 +4113,7 @@
           <w:sz w:val="24"/>
           <w:szCs w:val="24"/>
         </w:rPr>
-        <w:t xml:space="preserve">The </w:t>
-      </w:r>
-      <w:proofErr w:type="spellStart"/>
-      <w:r>
-        <w:rPr>
-          <w:rFonts w:ascii="Arial" w:hAnsi="Arial" w:cs="Arial"/>
-          <w:i/>
-          <w:color w:val="000000"/>
-          <w:sz w:val="24"/>
-          <w:szCs w:val="24"/>
-        </w:rPr>
-        <w:t>Besco</w:t>
-      </w:r>
-      <w:proofErr w:type="spellEnd"/>
-      <w:r>
-        <w:rPr>
-          <w:rFonts w:ascii="Arial" w:hAnsi="Arial" w:cs="Arial"/>
-          <w:i/>
-          <w:color w:val="000000"/>
-          <w:sz w:val="24"/>
-          <w:szCs w:val="24"/>
-        </w:rPr>
-        <w:t xml:space="preserve"> Supermarket offers a home delivery service. Each participating customer places an order to be delivered to their address. Each order consists of a number of items, each item being identified by a stock code. Associated with each order is a receipt containing item descriptions and prices. Orders are allocated to delivery schedules, each day a group of schedules will be allocated to a driver, who is in turn allocated to a van. Each schedule has an associated time and millage, to allow the daily millage for each van to be calculated and the hours worked for each driver to be calculated.</w:t>
+        <w:t>The Besco Supermarket offers a home delivery service. Each participating customer places an order to be delivered to their address. Each order consists of a number of items, each item being identified by a stock code. Associated with each order is a receipt containing item descriptions and prices. Orders are allocated to delivery schedules, each day a group of schedules will be allocated to a driver, who is in turn allocated to a van. Each schedule has an associated time and millage, to allow the daily millage for each van to be calculated and the hours worked for each driver to be calculated.</w:t>
       </w:r>
     </w:p>
     <w:p>
@@ -4174,7 +4240,7 @@
 </file>
 
 <file path=word/endnotes.xml><?xml version="1.0" encoding="utf-8"?>
-<w:endnotes xmlns:wpc="http://schemas.microsoft.com/office/word/2010/wordprocessingCanvas" xmlns:mc="http://schemas.openxmlformats.org/markup-compatibility/2006" xmlns:o="urn:schemas-microsoft-com:office:office" xmlns:r="http://schemas.openxmlformats.org/officeDocument/2006/relationships" xmlns:m="http://schemas.openxmlformats.org/officeDocument/2006/math" xmlns:v="urn:schemas-microsoft-com:vml" xmlns:wp14="http://schemas.microsoft.com/office/word/2010/wordprocessingDrawing" xmlns:wp="http://schemas.openxmlformats.org/drawingml/2006/wordprocessingDrawing" xmlns:w10="urn:schemas-microsoft-com:office:word" xmlns:w="http://schemas.openxmlformats.org/wordprocessingml/2006/main" xmlns:w14="http://schemas.microsoft.com/office/word/2010/wordml" xmlns:w15="http://schemas.microsoft.com/office/word/2012/wordml" xmlns:wpg="http://schemas.microsoft.com/office/word/2010/wordprocessingGroup" xmlns:wpi="http://schemas.microsoft.com/office/word/2010/wordprocessingInk" xmlns:wne="http://schemas.microsoft.com/office/word/2006/wordml" xmlns:wps="http://schemas.microsoft.com/office/word/2010/wordprocessingShape" mc:Ignorable="w14 w15 wp14">
+<w:endnotes xmlns:wpc="http://schemas.microsoft.com/office/word/2010/wordprocessingCanvas" xmlns:cx="http://schemas.microsoft.com/office/drawing/2014/chartex" xmlns:cx1="http://schemas.microsoft.com/office/drawing/2015/9/8/chartex" xmlns:mc="http://schemas.openxmlformats.org/markup-compatibility/2006" xmlns:o="urn:schemas-microsoft-com:office:office" xmlns:r="http://schemas.openxmlformats.org/officeDocument/2006/relationships" xmlns:m="http://schemas.openxmlformats.org/officeDocument/2006/math" xmlns:v="urn:schemas-microsoft-com:vml" xmlns:wp14="http://schemas.microsoft.com/office/word/2010/wordprocessingDrawing" xmlns:wp="http://schemas.openxmlformats.org/drawingml/2006/wordprocessingDrawing" xmlns:w10="urn:schemas-microsoft-com:office:word" xmlns:w="http://schemas.openxmlformats.org/wordprocessingml/2006/main" xmlns:w14="http://schemas.microsoft.com/office/word/2010/wordml" xmlns:w15="http://schemas.microsoft.com/office/word/2012/wordml" xmlns:w16se="http://schemas.microsoft.com/office/word/2015/wordml/symex" xmlns:wpg="http://schemas.microsoft.com/office/word/2010/wordprocessingGroup" xmlns:wpi="http://schemas.microsoft.com/office/word/2010/wordprocessingInk" xmlns:wne="http://schemas.microsoft.com/office/word/2006/wordml" xmlns:wps="http://schemas.microsoft.com/office/word/2010/wordprocessingShape" mc:Ignorable="w14 w15 w16se wp14">
   <w:endnote w:type="separator" w:id="-1">
     <w:p>
       <w:pPr>
@@ -4199,7 +4265,7 @@
 </file>
 
 <file path=word/footnotes.xml><?xml version="1.0" encoding="utf-8"?>
-<w:footnotes xmlns:wpc="http://schemas.microsoft.com/office/word/2010/wordprocessingCanvas" xmlns:mc="http://schemas.openxmlformats.org/markup-compatibility/2006" xmlns:o="urn:schemas-microsoft-com:office:office" xmlns:r="http://schemas.openxmlformats.org/officeDocument/2006/relationships" xmlns:m="http://schemas.openxmlformats.org/officeDocument/2006/math" xmlns:v="urn:schemas-microsoft-com:vml" xmlns:wp14="http://schemas.microsoft.com/office/word/2010/wordprocessingDrawing" xmlns:wp="http://schemas.openxmlformats.org/drawingml/2006/wordprocessingDrawing" xmlns:w10="urn:schemas-microsoft-com:office:word" xmlns:w="http://schemas.openxmlformats.org/wordprocessingml/2006/main" xmlns:w14="http://schemas.microsoft.com/office/word/2010/wordml" xmlns:w15="http://schemas.microsoft.com/office/word/2012/wordml" xmlns:wpg="http://schemas.microsoft.com/office/word/2010/wordprocessingGroup" xmlns:wpi="http://schemas.microsoft.com/office/word/2010/wordprocessingInk" xmlns:wne="http://schemas.microsoft.com/office/word/2006/wordml" xmlns:wps="http://schemas.microsoft.com/office/word/2010/wordprocessingShape" mc:Ignorable="w14 w15 wp14">
+<w:footnotes xmlns:wpc="http://schemas.microsoft.com/office/word/2010/wordprocessingCanvas" xmlns:cx="http://schemas.microsoft.com/office/drawing/2014/chartex" xmlns:cx1="http://schemas.microsoft.com/office/drawing/2015/9/8/chartex" xmlns:mc="http://schemas.openxmlformats.org/markup-compatibility/2006" xmlns:o="urn:schemas-microsoft-com:office:office" xmlns:r="http://schemas.openxmlformats.org/officeDocument/2006/relationships" xmlns:m="http://schemas.openxmlformats.org/officeDocument/2006/math" xmlns:v="urn:schemas-microsoft-com:vml" xmlns:wp14="http://schemas.microsoft.com/office/word/2010/wordprocessingDrawing" xmlns:wp="http://schemas.openxmlformats.org/drawingml/2006/wordprocessingDrawing" xmlns:w10="urn:schemas-microsoft-com:office:word" xmlns:w="http://schemas.openxmlformats.org/wordprocessingml/2006/main" xmlns:w14="http://schemas.microsoft.com/office/word/2010/wordml" xmlns:w15="http://schemas.microsoft.com/office/word/2012/wordml" xmlns:w16se="http://schemas.microsoft.com/office/word/2015/wordml/symex" xmlns:wpg="http://schemas.microsoft.com/office/word/2010/wordprocessingGroup" xmlns:wpi="http://schemas.microsoft.com/office/word/2010/wordprocessingInk" xmlns:wne="http://schemas.microsoft.com/office/word/2006/wordml" xmlns:wps="http://schemas.microsoft.com/office/word/2010/wordprocessingShape" mc:Ignorable="w14 w15 w16se wp14">
   <w:footnote w:type="separator" w:id="-1">
     <w:p>
       <w:pPr>
@@ -4224,8 +4290,8 @@
 </file>
 
 <file path=word/numbering.xml><?xml version="1.0" encoding="utf-8"?>
-<w:numbering xmlns:wpc="http://schemas.microsoft.com/office/word/2010/wordprocessingCanvas" xmlns:mc="http://schemas.openxmlformats.org/markup-compatibility/2006" xmlns:o="urn:schemas-microsoft-com:office:office" xmlns:r="http://schemas.openxmlformats.org/officeDocument/2006/relationships" xmlns:m="http://schemas.openxmlformats.org/officeDocument/2006/math" xmlns:v="urn:schemas-microsoft-com:vml" xmlns:wp14="http://schemas.microsoft.com/office/word/2010/wordprocessingDrawing" xmlns:wp="http://schemas.openxmlformats.org/drawingml/2006/wordprocessingDrawing" xmlns:w10="urn:schemas-microsoft-com:office:word" xmlns:w="http://schemas.openxmlformats.org/wordprocessingml/2006/main" xmlns:w14="http://schemas.microsoft.com/office/word/2010/wordml" xmlns:w15="http://schemas.microsoft.com/office/word/2012/wordml" xmlns:wpg="http://schemas.microsoft.com/office/word/2010/wordprocessingGroup" xmlns:wpi="http://schemas.microsoft.com/office/word/2010/wordprocessingInk" xmlns:wne="http://schemas.microsoft.com/office/word/2006/wordml" xmlns:wps="http://schemas.microsoft.com/office/word/2010/wordprocessingShape" mc:Ignorable="w14 w15 wp14">
-  <w:abstractNum w:abstractNumId="0">
+<w:numbering xmlns:wpc="http://schemas.microsoft.com/office/word/2010/wordprocessingCanvas" xmlns:cx="http://schemas.microsoft.com/office/drawing/2014/chartex" xmlns:cx1="http://schemas.microsoft.com/office/drawing/2015/9/8/chartex" xmlns:mc="http://schemas.openxmlformats.org/markup-compatibility/2006" xmlns:o="urn:schemas-microsoft-com:office:office" xmlns:r="http://schemas.openxmlformats.org/officeDocument/2006/relationships" xmlns:m="http://schemas.openxmlformats.org/officeDocument/2006/math" xmlns:v="urn:schemas-microsoft-com:vml" xmlns:wp14="http://schemas.microsoft.com/office/word/2010/wordprocessingDrawing" xmlns:wp="http://schemas.openxmlformats.org/drawingml/2006/wordprocessingDrawing" xmlns:w10="urn:schemas-microsoft-com:office:word" xmlns:w="http://schemas.openxmlformats.org/wordprocessingml/2006/main" xmlns:w14="http://schemas.microsoft.com/office/word/2010/wordml" xmlns:w15="http://schemas.microsoft.com/office/word/2012/wordml" xmlns:w16se="http://schemas.microsoft.com/office/word/2015/wordml/symex" xmlns:wpg="http://schemas.microsoft.com/office/word/2010/wordprocessingGroup" xmlns:wpi="http://schemas.microsoft.com/office/word/2010/wordprocessingInk" xmlns:wne="http://schemas.microsoft.com/office/word/2006/wordml" xmlns:wps="http://schemas.microsoft.com/office/word/2010/wordprocessingShape" mc:Ignorable="w14 w15 w16se wp14">
+  <w:abstractNum w:abstractNumId="0" w15:restartNumberingAfterBreak="0">
     <w:nsid w:val="3FBC42AF"/>
     <w:multiLevelType w:val="hybridMultilevel"/>
     <w:tmpl w:val="F58CB806"/>
@@ -4338,7 +4404,7 @@
       </w:rPr>
     </w:lvl>
   </w:abstractNum>
-  <w:abstractNum w:abstractNumId="1">
+  <w:abstractNum w:abstractNumId="1" w15:restartNumberingAfterBreak="0">
     <w:nsid w:val="514805F1"/>
     <w:multiLevelType w:val="hybridMultilevel"/>
     <w:tmpl w:val="F36AB9C8"/>
@@ -4363,7 +4429,7 @@
         <w:ind w:left="1440" w:hanging="360"/>
       </w:pPr>
     </w:lvl>
-    <w:lvl w:ilvl="2" w:tplc="0809001B" w:tentative="1">
+    <w:lvl w:ilvl="2" w:tplc="0809001B">
       <w:start w:val="1"/>
       <w:numFmt w:val="lowerRoman"/>
       <w:lvlText w:val="%3."/>
@@ -4372,7 +4438,7 @@
         <w:ind w:left="2160" w:hanging="180"/>
       </w:pPr>
     </w:lvl>
-    <w:lvl w:ilvl="3" w:tplc="0809000F" w:tentative="1">
+    <w:lvl w:ilvl="3" w:tplc="0809000F">
       <w:start w:val="1"/>
       <w:numFmt w:val="decimal"/>
       <w:lvlText w:val="%4."/>
@@ -4381,7 +4447,7 @@
         <w:ind w:left="2880" w:hanging="360"/>
       </w:pPr>
     </w:lvl>
-    <w:lvl w:ilvl="4" w:tplc="08090019" w:tentative="1">
+    <w:lvl w:ilvl="4" w:tplc="08090019">
       <w:start w:val="1"/>
       <w:numFmt w:val="lowerLetter"/>
       <w:lvlText w:val="%5."/>
@@ -4427,7 +4493,7 @@
       </w:pPr>
     </w:lvl>
   </w:abstractNum>
-  <w:abstractNum w:abstractNumId="2">
+  <w:abstractNum w:abstractNumId="2" w15:restartNumberingAfterBreak="0">
     <w:nsid w:val="58366B74"/>
     <w:multiLevelType w:val="hybridMultilevel"/>
     <w:tmpl w:val="FC305AC6"/>
@@ -4513,7 +4579,7 @@
       </w:pPr>
     </w:lvl>
   </w:abstractNum>
-  <w:abstractNum w:abstractNumId="3">
+  <w:abstractNum w:abstractNumId="3" w15:restartNumberingAfterBreak="0">
     <w:nsid w:val="60642585"/>
     <w:multiLevelType w:val="hybridMultilevel"/>
     <w:tmpl w:val="32901024"/>
@@ -4599,7 +4665,7 @@
       </w:pPr>
     </w:lvl>
   </w:abstractNum>
-  <w:abstractNum w:abstractNumId="4">
+  <w:abstractNum w:abstractNumId="4" w15:restartNumberingAfterBreak="0">
     <w:nsid w:val="6CAC5C8C"/>
     <w:multiLevelType w:val="hybridMultilevel"/>
     <w:tmpl w:val="46F82072"/>
@@ -4704,7 +4770,7 @@
 </file>
 
 <file path=word/styles.xml><?xml version="1.0" encoding="utf-8"?>
-<w:styles xmlns:mc="http://schemas.openxmlformats.org/markup-compatibility/2006" xmlns:r="http://schemas.openxmlformats.org/officeDocument/2006/relationships" xmlns:w="http://schemas.openxmlformats.org/wordprocessingml/2006/main" xmlns:w14="http://schemas.microsoft.com/office/word/2010/wordml" xmlns:w15="http://schemas.microsoft.com/office/word/2012/wordml" mc:Ignorable="w14 w15">
+<w:styles xmlns:mc="http://schemas.openxmlformats.org/markup-compatibility/2006" xmlns:r="http://schemas.openxmlformats.org/officeDocument/2006/relationships" xmlns:w="http://schemas.openxmlformats.org/wordprocessingml/2006/main" xmlns:w14="http://schemas.microsoft.com/office/word/2010/wordml" xmlns:w15="http://schemas.microsoft.com/office/word/2012/wordml" xmlns:w16se="http://schemas.microsoft.com/office/word/2015/wordml/symex" mc:Ignorable="w14 w15 w16se">
   <w:docDefaults>
     <w:rPrDefault>
       <w:rPr>

</xml_diff>